<commit_message>
Add example of weekly test received.
</commit_message>
<xml_diff>
--- a/EAS-SAME-to-APRS-MESSAGE-Converter.docx
+++ b/EAS-SAME-to-APRS-MESSAGE-Converter.docx
@@ -6,6 +6,8 @@
       <w:pPr>
         <w:pStyle w:val="Title"/>
       </w:pPr>
+      <w:bookmarkStart w:id="0" w:name="_GoBack"/>
+      <w:bookmarkEnd w:id="0"/>
       <w:r>
         <w:t>EAS SAME to APRS Message Converter</w:t>
       </w:r>
@@ -24,15 +26,7 @@
           <w:rPr>
             <w:rStyle w:val="Hyperlink"/>
           </w:rPr>
-          <w:t>National Wea</w:t>
-        </w:r>
-        <w:bookmarkStart w:id="0" w:name="_GoBack"/>
-        <w:bookmarkEnd w:id="0"/>
-        <w:r>
-          <w:rPr>
-            <w:rStyle w:val="Hyperlink"/>
-          </w:rPr>
-          <w:t>ther Service</w:t>
+          <w:t>National Weather Service</w:t>
         </w:r>
       </w:hyperlink>
       <w:r>
@@ -321,7 +315,7 @@
         <w:rPr>
           <w:rFonts w:cstheme="minorHAnsi"/>
         </w:rPr>
-        <w:t xml:space="preserve">Alerts are sent in an obnoxious (or maybe beautiful, depending on your viewpoint) </w:t>
+        <w:t xml:space="preserve">Alerts are sent with a harsh </w:t>
       </w:r>
       <w:r>
         <w:rPr>
@@ -385,7 +379,19 @@
         <w:t xml:space="preserve"> situational awareness.   This is not difficult.</w:t>
       </w:r>
       <w:r>
-        <w:t xml:space="preserve">  There are already various open source packages to demodulate these beautiful (or was it obnoxious?) sounds and decipher the strange resulting text.  We just need to gather some of those components and add a little software “glue” to hold them together.</w:t>
+        <w:t xml:space="preserve">  There are already various open source packages to demodulate these </w:t>
+      </w:r>
+      <w:r>
+        <w:t>messages</w:t>
+      </w:r>
+      <w:r>
+        <w:t xml:space="preserve"> and decipher the </w:t>
+      </w:r>
+      <w:r>
+        <w:t>cryptic</w:t>
+      </w:r>
+      <w:r>
+        <w:t xml:space="preserve"> resulting text.  We just need to gather some of those components and add a little software “glue” to hold them together.</w:t>
       </w:r>
     </w:p>
     <w:p>
@@ -562,6 +568,7 @@
         <w:rPr>
           <w:noProof/>
         </w:rPr>
+        <w:lastRenderedPageBreak/>
         <mc:AlternateContent>
           <mc:Choice Requires="wpc">
             <w:drawing>
@@ -667,7 +674,7 @@
                         <wps:cNvSpPr/>
                         <wps:spPr>
                           <a:xfrm>
-                            <a:off x="3981693" y="179952"/>
+                            <a:off x="4082177" y="179952"/>
                             <a:ext cx="447675" cy="590550"/>
                           </a:xfrm>
                           <a:prstGeom prst="flowChartMagneticDisk">
@@ -739,7 +746,7 @@
                         <wps:cNvSpPr/>
                         <wps:spPr>
                           <a:xfrm>
-                            <a:off x="3981703" y="941957"/>
+                            <a:off x="4082167" y="941957"/>
                             <a:ext cx="447675" cy="590550"/>
                           </a:xfrm>
                           <a:prstGeom prst="flowChartMagneticDisk">
@@ -1020,7 +1027,7 @@
                         <wps:cNvSpPr/>
                         <wps:spPr>
                           <a:xfrm>
-                            <a:off x="3624222" y="1075128"/>
+                            <a:off x="3697210" y="1066851"/>
                             <a:ext cx="284480" cy="162560"/>
                           </a:xfrm>
                           <a:prstGeom prst="rightArrow">
@@ -1055,7 +1062,7 @@
                         <wps:cNvSpPr/>
                         <wps:spPr>
                           <a:xfrm rot="10800000">
-                            <a:off x="3624213" y="513060"/>
+                            <a:off x="3697217" y="492229"/>
                             <a:ext cx="284480" cy="162560"/>
                           </a:xfrm>
                           <a:prstGeom prst="rightArrow">
@@ -1090,7 +1097,7 @@
                         <wps:cNvSpPr/>
                         <wps:spPr>
                           <a:xfrm rot="20409446">
-                            <a:off x="4514058" y="985441"/>
+                            <a:off x="4611631" y="931469"/>
                             <a:ext cx="284480" cy="162560"/>
                           </a:xfrm>
                           <a:prstGeom prst="rightArrow">
@@ -1125,7 +1132,7 @@
                         <wps:cNvSpPr/>
                         <wps:spPr>
                           <a:xfrm rot="10800000">
-                            <a:off x="4552811" y="323288"/>
+                            <a:off x="4630779" y="323054"/>
                             <a:ext cx="284480" cy="162560"/>
                           </a:xfrm>
                           <a:prstGeom prst="rightArrow">
@@ -1160,8 +1167,8 @@
                         <wps:cNvSpPr/>
                         <wps:spPr>
                           <a:xfrm flipH="1">
-                            <a:off x="2739291" y="485724"/>
-                            <a:ext cx="785724" cy="762000"/>
+                            <a:off x="2739042" y="485614"/>
+                            <a:ext cx="884842" cy="762000"/>
                           </a:xfrm>
                           <a:prstGeom prst="rect">
                             <a:avLst/>
@@ -1231,8 +1238,8 @@
                         <wps:cNvSpPr txBox="1"/>
                         <wps:spPr>
                           <a:xfrm>
-                            <a:off x="2841369" y="609084"/>
-                            <a:ext cx="683637" cy="476250"/>
+                            <a:off x="2840854" y="608809"/>
+                            <a:ext cx="655971" cy="476250"/>
                           </a:xfrm>
                           <a:prstGeom prst="rect">
                             <a:avLst/>
@@ -1422,7 +1429,7 @@
                         <wps:cNvSpPr/>
                         <wps:spPr>
                           <a:xfrm flipH="1">
-                            <a:off x="4906835" y="183532"/>
+                            <a:off x="5031666" y="192858"/>
                             <a:ext cx="848995" cy="868332"/>
                           </a:xfrm>
                           <a:prstGeom prst="rect">
@@ -1594,7 +1601,7 @@
           </mc:Choice>
           <mc:Fallback>
             <w:pict>
-              <v:group id="Canvas 50" o:spid="_x0000_s1026" editas="canvas" style="width:473.15pt;height:180.65pt;mso-position-horizontal-relative:char;mso-position-vertical-relative:line" coordsize="60083,22936" o:gfxdata="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">
+              <v:group id="Canvas 50" o:spid="_x0000_s1026" editas="canvas" style="width:473.15pt;height:180.65pt;mso-position-horizontal-relative:char;mso-position-vertical-relative:line" coordsize="60083,22936" o:gfxdata="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">
                 <v:shapetype id="_x0000_t75" coordsize="21600,21600" o:spt="75" o:preferrelative="t" path="m@4@5l@4@11@9@11@9@5xe" filled="f" stroked="f">
                   <v:stroke joinstyle="miter"/>
                   <v:formulas>
@@ -1637,9 +1644,9 @@
                 <v:shapetype id="_x0000_t132" coordsize="21600,21600" o:spt="132" path="m10800,qx,3391l,18209qy10800,21600,21600,18209l21600,3391qy10800,xem,3391nfqy10800,6782,21600,3391e">
                   <v:path o:extrusionok="f" gradientshapeok="t" o:connecttype="custom" o:connectlocs="10800,6782;10800,0;0,10800;10800,21600;21600,10800" o:connectangles="270,270,180,90,0" textboxrect="0,6782,21600,18209"/>
                 </v:shapetype>
-                <v:shape id="Flowchart: Magnetic Disk 38" o:spid="_x0000_s1030" type="#_x0000_t132" style="position:absolute;left:39816;top:1799;width:4477;height:5906;visibility:visible;mso-wrap-style:square;v-text-anchor:middle" o:gfxdata="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" filled="f" strokecolor="#243f60 [1604]" strokeweight="2pt"/>
+                <v:shape id="Flowchart: Magnetic Disk 38" o:spid="_x0000_s1030" type="#_x0000_t132" style="position:absolute;left:40821;top:1799;width:4477;height:5906;visibility:visible;mso-wrap-style:square;v-text-anchor:middle" o:gfxdata="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" filled="f" strokecolor="#243f60 [1604]" strokeweight="2pt"/>
                 <v:rect id="Rectangle 39" o:spid="_x0000_s1031" style="position:absolute;left:13601;top:7229;width:8497;height:7620;flip:x;visibility:visible;mso-wrap-style:square;v-text-anchor:middle" o:gfxdata="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" filled="f" strokecolor="#243f60 [1604]" strokeweight="2pt"/>
-                <v:shape id="Flowchart: Magnetic Disk 40" o:spid="_x0000_s1032" type="#_x0000_t132" style="position:absolute;left:39817;top:9419;width:4476;height:5906;visibility:visible;mso-wrap-style:square;v-text-anchor:middle" o:gfxdata="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" filled="f" strokecolor="#243f60 [1604]" strokeweight="2pt"/>
+                <v:shape id="Flowchart: Magnetic Disk 40" o:spid="_x0000_s1032" type="#_x0000_t132" style="position:absolute;left:40821;top:9419;width:4477;height:5906;visibility:visible;mso-wrap-style:square;v-text-anchor:middle" o:gfxdata="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" filled="f" strokecolor="#243f60 [1604]" strokeweight="2pt"/>
                 <v:shape id="Text Box 6" o:spid="_x0000_s1033" type="#_x0000_t202" style="position:absolute;left:14651;top:8628;width:7446;height:4762;visibility:visible;mso-wrap-style:square;v-text-anchor:top" o:gfxdata="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" fillcolor="white [3201]" stroked="f" strokeweight=".5pt">
                   <v:textbox>
                     <w:txbxContent>
@@ -1753,11 +1760,11 @@
                   </v:handles>
                 </v:shapetype>
                 <v:shape id="Right Arrow 44" o:spid="_x0000_s1036" type="#_x0000_t13" style="position:absolute;left:10276;top:7250;width:2848;height:1629;visibility:visible;mso-wrap-style:square;v-text-anchor:middle" o:gfxdata="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" adj="15422" fillcolor="#4f81bd [3204]" strokecolor="#243f60 [1604]" strokeweight="2pt"/>
-                <v:shape id="Right Arrow 45" o:spid="_x0000_s1037" type="#_x0000_t13" style="position:absolute;left:36242;top:10751;width:2845;height:1625;visibility:visible;mso-wrap-style:square;v-text-anchor:middle" o:gfxdata="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" adj="15429" fillcolor="#4f81bd [3204]" strokecolor="#243f60 [1604]" strokeweight="2pt"/>
-                <v:shape id="Right Arrow 46" o:spid="_x0000_s1038" type="#_x0000_t13" style="position:absolute;left:36242;top:5130;width:2844;height:1626;rotation:180;visibility:visible;mso-wrap-style:square;v-text-anchor:middle" o:gfxdata="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" adj="15429" fillcolor="#4f81bd [3204]" strokecolor="#243f60 [1604]" strokeweight="2pt"/>
-                <v:shape id="Right Arrow 47" o:spid="_x0000_s1039" type="#_x0000_t13" style="position:absolute;left:45140;top:9854;width:2845;height:1626;rotation:-1300402fd;visibility:visible;mso-wrap-style:square;v-text-anchor:middle" o:gfxdata="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" adj="15429" fillcolor="#4f81bd [3204]" strokecolor="#243f60 [1604]" strokeweight="2pt"/>
-                <v:shape id="Right Arrow 48" o:spid="_x0000_s1040" type="#_x0000_t13" style="position:absolute;left:45528;top:3232;width:2844;height:1626;rotation:180;visibility:visible;mso-wrap-style:square;v-text-anchor:middle" o:gfxdata="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" adj="15429" fillcolor="#4f81bd [3204]" strokecolor="#243f60 [1604]" strokeweight="2pt"/>
-                <v:rect id="Rectangle 51" o:spid="_x0000_s1041" style="position:absolute;left:27392;top:4857;width:7858;height:7620;flip:x;visibility:visible;mso-wrap-style:square;v-text-anchor:middle" o:gfxdata="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" filled="f" strokecolor="#243f60 [1604]" strokeweight="2pt"/>
+                <v:shape id="Right Arrow 45" o:spid="_x0000_s1037" type="#_x0000_t13" style="position:absolute;left:36972;top:10668;width:2844;height:1626;visibility:visible;mso-wrap-style:square;v-text-anchor:middle" o:gfxdata="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" adj="15429" fillcolor="#4f81bd [3204]" strokecolor="#243f60 [1604]" strokeweight="2pt"/>
+                <v:shape id="Right Arrow 46" o:spid="_x0000_s1038" type="#_x0000_t13" style="position:absolute;left:36972;top:4922;width:2844;height:1625;rotation:180;visibility:visible;mso-wrap-style:square;v-text-anchor:middle" o:gfxdata="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" adj="15429" fillcolor="#4f81bd [3204]" strokecolor="#243f60 [1604]" strokeweight="2pt"/>
+                <v:shape id="Right Arrow 47" o:spid="_x0000_s1039" type="#_x0000_t13" style="position:absolute;left:46116;top:9314;width:2845;height:1626;rotation:-1300402fd;visibility:visible;mso-wrap-style:square;v-text-anchor:middle" o:gfxdata="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" adj="15429" fillcolor="#4f81bd [3204]" strokecolor="#243f60 [1604]" strokeweight="2pt"/>
+                <v:shape id="Right Arrow 48" o:spid="_x0000_s1040" type="#_x0000_t13" style="position:absolute;left:46307;top:3230;width:2845;height:1626;rotation:180;visibility:visible;mso-wrap-style:square;v-text-anchor:middle" o:gfxdata="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" adj="15429" fillcolor="#4f81bd [3204]" strokecolor="#243f60 [1604]" strokeweight="2pt"/>
+                <v:rect id="Rectangle 51" o:spid="_x0000_s1041" style="position:absolute;left:27390;top:4856;width:8848;height:7620;flip:x;visibility:visible;mso-wrap-style:square;v-text-anchor:middle" o:gfxdata="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" filled="f" strokecolor="#243f60 [1604]" strokeweight="2pt"/>
                 <v:shapetype id="_x0000_t69" coordsize="21600,21600" o:spt="69" adj="4320,5400" path="m,10800l@0,21600@0@3@2@3@2,21600,21600,10800@2,0@2@1@0@1@0,xe">
                   <v:stroke joinstyle="miter"/>
                   <v:formulas>
@@ -1775,7 +1782,7 @@
                   </v:handles>
                 </v:shapetype>
                 <v:shape id="Left-Right Arrow 52" o:spid="_x0000_s1042" type="#_x0000_t69" style="position:absolute;left:9148;top:12576;width:3976;height:1898;visibility:visible;mso-wrap-style:square;v-text-anchor:middle" o:gfxdata="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" adj="5157" fillcolor="#4f81bd [3204]" strokecolor="#243f60 [1604]" strokeweight="2pt"/>
-                <v:shape id="Text Box 6" o:spid="_x0000_s1043" type="#_x0000_t202" style="position:absolute;left:28413;top:6090;width:6837;height:4763;visibility:visible;mso-wrap-style:square;v-text-anchor:top" o:gfxdata="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" fillcolor="white [3201]" stroked="f" strokeweight=".5pt">
+                <v:shape id="Text Box 6" o:spid="_x0000_s1043" type="#_x0000_t202" style="position:absolute;left:28408;top:6088;width:6560;height:4762;visibility:visible;mso-wrap-style:square;v-text-anchor:top" o:gfxdata="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" fillcolor="white [3201]" stroked="f" strokeweight=".5pt">
                   <v:textbox>
                     <w:txbxContent>
                       <w:p>
@@ -1821,7 +1828,7 @@
                   </v:textbox>
                 </v:shape>
                 <v:shape id="Left-Right Arrow 21" o:spid="_x0000_s1046" type="#_x0000_t69" style="position:absolute;left:22901;top:8628;width:3975;height:1893;visibility:visible;mso-wrap-style:square;v-text-anchor:middle" o:gfxdata="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" adj="5141" fillcolor="#4f81bd [3204]" strokecolor="#243f60 [1604]" strokeweight="2pt"/>
-                <v:rect id="Rectangle 23" o:spid="_x0000_s1047" style="position:absolute;left:49068;top:1835;width:8490;height:8683;flip:x;visibility:visible;mso-wrap-style:square;v-text-anchor:middle" o:gfxdata="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" filled="f" strokecolor="#243f60 [1604]" strokeweight="2pt"/>
+                <v:rect id="Rectangle 23" o:spid="_x0000_s1047" style="position:absolute;left:50316;top:1928;width:8490;height:8683;flip:x;visibility:visible;mso-wrap-style:square;v-text-anchor:middle" o:gfxdata="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" filled="f" strokecolor="#243f60 [1604]" strokeweight="2pt"/>
                 <v:rect id="Rectangle 24" o:spid="_x0000_s1048" style="position:absolute;left:49967;top:16278;width:8490;height:5786;flip:x;visibility:visible;mso-wrap-style:square;v-text-anchor:middle" o:gfxdata="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" filled="f" strokecolor="#243f60 [1604]" strokeweight="2pt"/>
                 <v:shape id="Text Box 6" o:spid="_x0000_s1049" type="#_x0000_t202" style="position:absolute;left:51120;top:17090;width:6155;height:3353;visibility:visible;mso-wrap-style:square;v-text-anchor:top" o:gfxdata="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" fillcolor="white [3201]" stroked="f" strokeweight=".5pt">
                   <v:textbox>
@@ -3327,26 +3334,31 @@
         <w:lastRenderedPageBreak/>
         <w:t xml:space="preserve">Step 4 </w:t>
       </w:r>
+      <w:proofErr w:type="gramStart"/>
       <w:r>
         <w:t xml:space="preserve">- </w:t>
       </w:r>
       <w:r>
-        <w:t>Connect to radios and configure audio devices</w:t>
+        <w:t xml:space="preserve"> Set</w:t>
+      </w:r>
+      <w:proofErr w:type="gramEnd"/>
+      <w:r>
+        <w:t xml:space="preserve"> up </w:t>
+      </w:r>
+      <w:r>
+        <w:t>Weather Receiver</w:t>
       </w:r>
     </w:p>
     <w:p/>
     <w:p>
-      <w:pPr>
-        <w:pStyle w:val="Heading2"/>
-      </w:pPr>
-      <w:r>
-        <w:t>Weather Receiver</w:t>
-      </w:r>
-    </w:p>
-    <w:p/>
-    <w:p>
-      <w:r>
-        <w:t>For the weather receiver, I’m using an RTL-SDR dongle.  If you’re planning to buy one, you will probably regret getting the cheapest one.  They are not all the same.  I have an early cheap one and it has a fre</w:t>
+      <w:r>
+        <w:t>For the weather receiver, I’m using an</w:t>
+      </w:r>
+      <w:r>
+        <w:t xml:space="preserve"> inexpensive</w:t>
+      </w:r>
+      <w:r>
+        <w:t xml:space="preserve"> RTL-SDR dongle.  If you’re planning to buy one, you will probably regret getting the cheapest one.  They are not all the same.  I have an early cheap one and it has a fre</w:t>
       </w:r>
       <w:r>
         <w:t xml:space="preserve">quency error of about 63 </w:t>
@@ -3377,10 +3389,7 @@
         </w:r>
       </w:hyperlink>
       <w:r>
-        <w:t>, which has 1 ppm accuracy and other improvements</w:t>
-      </w:r>
-      <w:r>
-        <w:t>.</w:t>
+        <w:t>, which has 1 ppm accuracy and other improvements.</w:t>
       </w:r>
     </w:p>
     <w:p>
@@ -3428,21 +3437,17 @@
     </w:p>
     <w:p>
       <w:pPr>
-        <w:spacing w:after="0"/>
-        <w:ind w:left="720"/>
-        <w:rPr>
-          <w:rFonts w:ascii="Courier New" w:hAnsi="Courier New" w:cs="Courier New"/>
-          <w:sz w:val="20"/>
-          <w:szCs w:val="20"/>
+        <w:pStyle w:val="NoSpacing"/>
+        <w:ind w:left="720"/>
+        <w:rPr>
+          <w:rFonts w:ascii="Consolas" w:hAnsi="Consolas"/>
         </w:rPr>
       </w:pPr>
       <w:proofErr w:type="spellStart"/>
       <w:proofErr w:type="gramStart"/>
       <w:r>
         <w:rPr>
-          <w:rFonts w:ascii="Courier New" w:hAnsi="Courier New" w:cs="Courier New"/>
-          <w:sz w:val="20"/>
-          <w:szCs w:val="20"/>
+          <w:rFonts w:ascii="Consolas" w:hAnsi="Consolas"/>
         </w:rPr>
         <w:t>sudo</w:t>
       </w:r>
@@ -3450,31 +3455,24 @@
       <w:proofErr w:type="gramEnd"/>
       <w:r>
         <w:rPr>
-          <w:rFonts w:ascii="Courier New" w:hAnsi="Courier New" w:cs="Courier New"/>
-          <w:sz w:val="20"/>
-          <w:szCs w:val="20"/>
+          <w:rFonts w:ascii="Consolas" w:hAnsi="Consolas"/>
         </w:rPr>
         <w:t xml:space="preserve"> apt-get update</w:t>
       </w:r>
     </w:p>
     <w:p>
       <w:pPr>
-        <w:spacing w:after="0"/>
-        <w:ind w:left="720"/>
-        <w:rPr>
-          <w:rFonts w:ascii="Courier New" w:hAnsi="Courier New" w:cs="Courier New"/>
-          <w:color w:val="FF0000"/>
-          <w:sz w:val="20"/>
-          <w:szCs w:val="20"/>
+        <w:pStyle w:val="NoSpacing"/>
+        <w:ind w:left="720"/>
+        <w:rPr>
+          <w:rFonts w:ascii="Consolas" w:hAnsi="Consolas"/>
         </w:rPr>
       </w:pPr>
       <w:proofErr w:type="spellStart"/>
       <w:proofErr w:type="gramStart"/>
       <w:r>
         <w:rPr>
-          <w:rFonts w:ascii="Courier New" w:hAnsi="Courier New" w:cs="Courier New"/>
-          <w:sz w:val="20"/>
-          <w:szCs w:val="20"/>
+          <w:rFonts w:ascii="Consolas" w:hAnsi="Consolas"/>
         </w:rPr>
         <w:t>sudo</w:t>
       </w:r>
@@ -3482,77 +3480,86 @@
       <w:proofErr w:type="gramEnd"/>
       <w:r>
         <w:rPr>
-          <w:rFonts w:ascii="Courier New" w:hAnsi="Courier New" w:cs="Courier New"/>
-          <w:sz w:val="20"/>
-          <w:szCs w:val="20"/>
+          <w:rFonts w:ascii="Consolas" w:hAnsi="Consolas"/>
         </w:rPr>
         <w:t xml:space="preserve"> apt-get install </w:t>
       </w:r>
       <w:proofErr w:type="spellStart"/>
       <w:r>
         <w:rPr>
-          <w:rFonts w:ascii="Courier New" w:hAnsi="Courier New" w:cs="Courier New"/>
-          <w:sz w:val="20"/>
-          <w:szCs w:val="20"/>
+          <w:rFonts w:ascii="Consolas" w:hAnsi="Consolas"/>
         </w:rPr>
         <w:t>cmake</w:t>
       </w:r>
       <w:proofErr w:type="spellEnd"/>
       <w:r>
         <w:rPr>
-          <w:rFonts w:ascii="Courier New" w:hAnsi="Courier New" w:cs="Courier New"/>
-          <w:sz w:val="20"/>
-          <w:szCs w:val="20"/>
+          <w:rFonts w:ascii="Consolas" w:hAnsi="Consolas"/>
         </w:rPr>
         <w:t xml:space="preserve"> build-essential libusb-1.0-0-dev </w:t>
       </w:r>
     </w:p>
     <w:p>
       <w:pPr>
-        <w:spacing w:after="0"/>
-        <w:ind w:left="720"/>
-        <w:rPr>
-          <w:rFonts w:ascii="Courier New" w:hAnsi="Courier New" w:cs="Courier New"/>
-          <w:sz w:val="20"/>
-          <w:szCs w:val="20"/>
-        </w:rPr>
-      </w:pPr>
-      <w:proofErr w:type="gramStart"/>
-      <w:r>
-        <w:rPr>
-          <w:rFonts w:ascii="Courier New" w:hAnsi="Courier New" w:cs="Courier New"/>
-          <w:sz w:val="20"/>
-          <w:szCs w:val="20"/>
+        <w:pStyle w:val="NoSpacing"/>
+        <w:ind w:left="720"/>
+        <w:rPr>
+          <w:rFonts w:ascii="Consolas" w:hAnsi="Consolas"/>
+        </w:rPr>
+      </w:pPr>
+      <w:proofErr w:type="spellStart"/>
+      <w:proofErr w:type="gramStart"/>
+      <w:r>
+        <w:rPr>
+          <w:rFonts w:ascii="Consolas" w:hAnsi="Consolas"/>
+        </w:rPr>
+        <w:t>sudo</w:t>
+      </w:r>
+      <w:proofErr w:type="spellEnd"/>
+      <w:proofErr w:type="gramEnd"/>
+      <w:r>
+        <w:rPr>
+          <w:rFonts w:ascii="Consolas" w:hAnsi="Consolas"/>
+        </w:rPr>
+        <w:t xml:space="preserve"> apt-get install sox</w:t>
+      </w:r>
+    </w:p>
+    <w:p>
+      <w:pPr>
+        <w:pStyle w:val="NoSpacing"/>
+        <w:ind w:left="720"/>
+        <w:rPr>
+          <w:rFonts w:ascii="Consolas" w:hAnsi="Consolas"/>
+        </w:rPr>
+      </w:pPr>
+      <w:proofErr w:type="gramStart"/>
+      <w:r>
+        <w:rPr>
+          <w:rFonts w:ascii="Consolas" w:hAnsi="Consolas"/>
         </w:rPr>
         <w:t>cd</w:t>
       </w:r>
       <w:proofErr w:type="gramEnd"/>
       <w:r>
         <w:rPr>
-          <w:rFonts w:ascii="Courier New" w:hAnsi="Courier New" w:cs="Courier New"/>
-          <w:sz w:val="20"/>
-          <w:szCs w:val="20"/>
+          <w:rFonts w:ascii="Consolas" w:hAnsi="Consolas"/>
         </w:rPr>
         <w:t xml:space="preserve"> ~</w:t>
       </w:r>
     </w:p>
     <w:p>
       <w:pPr>
-        <w:spacing w:after="0"/>
-        <w:ind w:left="720"/>
-        <w:rPr>
-          <w:rFonts w:ascii="Courier New" w:hAnsi="Courier New" w:cs="Courier New"/>
-          <w:sz w:val="20"/>
-          <w:szCs w:val="20"/>
+        <w:pStyle w:val="NoSpacing"/>
+        <w:ind w:left="720"/>
+        <w:rPr>
+          <w:rFonts w:ascii="Consolas" w:hAnsi="Consolas"/>
         </w:rPr>
       </w:pPr>
       <w:proofErr w:type="spellStart"/>
       <w:proofErr w:type="gramStart"/>
       <w:r>
         <w:rPr>
-          <w:rFonts w:ascii="Courier New" w:hAnsi="Courier New" w:cs="Courier New"/>
-          <w:sz w:val="20"/>
-          <w:szCs w:val="20"/>
+          <w:rFonts w:ascii="Consolas" w:hAnsi="Consolas"/>
         </w:rPr>
         <w:t>git</w:t>
       </w:r>
@@ -3560,47 +3567,37 @@
       <w:proofErr w:type="gramEnd"/>
       <w:r>
         <w:rPr>
-          <w:rFonts w:ascii="Courier New" w:hAnsi="Courier New" w:cs="Courier New"/>
-          <w:sz w:val="20"/>
-          <w:szCs w:val="20"/>
+          <w:rFonts w:ascii="Consolas" w:hAnsi="Consolas"/>
         </w:rPr>
         <w:t xml:space="preserve"> clone git://git.osmocom.org/rtl-sdr.git</w:t>
       </w:r>
     </w:p>
     <w:p>
       <w:pPr>
-        <w:spacing w:after="0"/>
-        <w:ind w:left="720"/>
-        <w:rPr>
-          <w:rFonts w:ascii="Courier New" w:hAnsi="Courier New" w:cs="Courier New"/>
-          <w:sz w:val="20"/>
-          <w:szCs w:val="20"/>
-        </w:rPr>
-      </w:pPr>
-      <w:proofErr w:type="gramStart"/>
-      <w:r>
-        <w:rPr>
-          <w:rFonts w:ascii="Courier New" w:hAnsi="Courier New" w:cs="Courier New"/>
-          <w:sz w:val="20"/>
-          <w:szCs w:val="20"/>
+        <w:pStyle w:val="NoSpacing"/>
+        <w:ind w:left="720"/>
+        <w:rPr>
+          <w:rFonts w:ascii="Consolas" w:hAnsi="Consolas"/>
+        </w:rPr>
+      </w:pPr>
+      <w:proofErr w:type="gramStart"/>
+      <w:r>
+        <w:rPr>
+          <w:rFonts w:ascii="Consolas" w:hAnsi="Consolas"/>
         </w:rPr>
         <w:t>cd</w:t>
       </w:r>
       <w:proofErr w:type="gramEnd"/>
       <w:r>
         <w:rPr>
-          <w:rFonts w:ascii="Courier New" w:hAnsi="Courier New" w:cs="Courier New"/>
-          <w:sz w:val="20"/>
-          <w:szCs w:val="20"/>
+          <w:rFonts w:ascii="Consolas" w:hAnsi="Consolas"/>
         </w:rPr>
         <w:t xml:space="preserve"> </w:t>
       </w:r>
       <w:proofErr w:type="spellStart"/>
       <w:r>
         <w:rPr>
-          <w:rFonts w:ascii="Courier New" w:hAnsi="Courier New" w:cs="Courier New"/>
-          <w:sz w:val="20"/>
-          <w:szCs w:val="20"/>
+          <w:rFonts w:ascii="Consolas" w:hAnsi="Consolas"/>
         </w:rPr>
         <w:t>rtl-sdr</w:t>
       </w:r>
@@ -3608,21 +3605,17 @@
     </w:p>
     <w:p>
       <w:pPr>
-        <w:spacing w:after="0"/>
-        <w:ind w:left="720"/>
-        <w:rPr>
-          <w:rFonts w:ascii="Courier New" w:hAnsi="Courier New" w:cs="Courier New"/>
-          <w:sz w:val="20"/>
-          <w:szCs w:val="20"/>
+        <w:pStyle w:val="NoSpacing"/>
+        <w:ind w:left="720"/>
+        <w:rPr>
+          <w:rFonts w:ascii="Consolas" w:hAnsi="Consolas"/>
         </w:rPr>
       </w:pPr>
       <w:proofErr w:type="spellStart"/>
       <w:proofErr w:type="gramStart"/>
       <w:r>
         <w:rPr>
-          <w:rFonts w:ascii="Courier New" w:hAnsi="Courier New" w:cs="Courier New"/>
-          <w:sz w:val="20"/>
-          <w:szCs w:val="20"/>
+          <w:rFonts w:ascii="Consolas" w:hAnsi="Consolas"/>
         </w:rPr>
         <w:t>mkdir</w:t>
       </w:r>
@@ -3630,97 +3623,77 @@
       <w:proofErr w:type="gramEnd"/>
       <w:r>
         <w:rPr>
-          <w:rFonts w:ascii="Courier New" w:hAnsi="Courier New" w:cs="Courier New"/>
-          <w:sz w:val="20"/>
-          <w:szCs w:val="20"/>
+          <w:rFonts w:ascii="Consolas" w:hAnsi="Consolas"/>
         </w:rPr>
         <w:t xml:space="preserve"> build</w:t>
       </w:r>
     </w:p>
     <w:p>
       <w:pPr>
-        <w:spacing w:after="0"/>
-        <w:ind w:left="720"/>
-        <w:rPr>
-          <w:rFonts w:ascii="Courier New" w:hAnsi="Courier New" w:cs="Courier New"/>
-          <w:sz w:val="20"/>
-          <w:szCs w:val="20"/>
-        </w:rPr>
-      </w:pPr>
-      <w:proofErr w:type="gramStart"/>
-      <w:r>
-        <w:rPr>
-          <w:rFonts w:ascii="Courier New" w:hAnsi="Courier New" w:cs="Courier New"/>
-          <w:sz w:val="20"/>
-          <w:szCs w:val="20"/>
+        <w:pStyle w:val="NoSpacing"/>
+        <w:ind w:left="720"/>
+        <w:rPr>
+          <w:rFonts w:ascii="Consolas" w:hAnsi="Consolas"/>
+        </w:rPr>
+      </w:pPr>
+      <w:proofErr w:type="gramStart"/>
+      <w:r>
+        <w:rPr>
+          <w:rFonts w:ascii="Consolas" w:hAnsi="Consolas"/>
         </w:rPr>
         <w:t>cd</w:t>
       </w:r>
       <w:proofErr w:type="gramEnd"/>
       <w:r>
         <w:rPr>
-          <w:rFonts w:ascii="Courier New" w:hAnsi="Courier New" w:cs="Courier New"/>
-          <w:sz w:val="20"/>
-          <w:szCs w:val="20"/>
+          <w:rFonts w:ascii="Consolas" w:hAnsi="Consolas"/>
         </w:rPr>
         <w:t xml:space="preserve"> build</w:t>
       </w:r>
     </w:p>
     <w:p>
       <w:pPr>
-        <w:spacing w:after="0"/>
-        <w:ind w:left="720"/>
-        <w:rPr>
-          <w:rFonts w:ascii="Courier New" w:hAnsi="Courier New" w:cs="Courier New"/>
-          <w:sz w:val="20"/>
-          <w:szCs w:val="20"/>
+        <w:pStyle w:val="NoSpacing"/>
+        <w:ind w:left="720"/>
+        <w:rPr>
+          <w:rFonts w:ascii="Consolas" w:hAnsi="Consolas"/>
         </w:rPr>
       </w:pPr>
       <w:proofErr w:type="spellStart"/>
       <w:proofErr w:type="gramStart"/>
       <w:r>
         <w:rPr>
-          <w:rFonts w:ascii="Courier New" w:hAnsi="Courier New" w:cs="Courier New"/>
-          <w:sz w:val="20"/>
-          <w:szCs w:val="20"/>
+          <w:rFonts w:ascii="Consolas" w:hAnsi="Consolas"/>
         </w:rPr>
         <w:t>cmake</w:t>
       </w:r>
       <w:proofErr w:type="spellEnd"/>
       <w:r>
         <w:rPr>
-          <w:rFonts w:ascii="Courier New" w:hAnsi="Courier New" w:cs="Courier New"/>
-          <w:sz w:val="20"/>
-          <w:szCs w:val="20"/>
+          <w:rFonts w:ascii="Consolas" w:hAnsi="Consolas"/>
         </w:rPr>
         <w:t xml:space="preserve"> ..</w:t>
       </w:r>
       <w:proofErr w:type="gramEnd"/>
       <w:r>
         <w:rPr>
-          <w:rFonts w:ascii="Courier New" w:hAnsi="Courier New" w:cs="Courier New"/>
-          <w:sz w:val="20"/>
-          <w:szCs w:val="20"/>
+          <w:rFonts w:ascii="Consolas" w:hAnsi="Consolas"/>
         </w:rPr>
         <w:t>/ -DINSTALL_UDEV_RULES=ON -DDETACH_KERNEL_DRIVER=ON</w:t>
       </w:r>
     </w:p>
     <w:p>
       <w:pPr>
-        <w:spacing w:after="0"/>
-        <w:ind w:left="720"/>
-        <w:rPr>
-          <w:rFonts w:ascii="Courier New" w:hAnsi="Courier New" w:cs="Courier New"/>
-          <w:sz w:val="20"/>
-          <w:szCs w:val="20"/>
-        </w:rPr>
-      </w:pPr>
-      <w:proofErr w:type="gramStart"/>
-      <w:r>
-        <w:rPr>
-          <w:rFonts w:ascii="Courier New" w:hAnsi="Courier New" w:cs="Courier New"/>
-          <w:sz w:val="20"/>
-          <w:szCs w:val="20"/>
+        <w:pStyle w:val="NoSpacing"/>
+        <w:ind w:left="720"/>
+        <w:rPr>
+          <w:rFonts w:ascii="Consolas" w:hAnsi="Consolas"/>
+        </w:rPr>
+      </w:pPr>
+      <w:proofErr w:type="gramStart"/>
+      <w:r>
+        <w:rPr>
+          <w:rFonts w:ascii="Consolas" w:hAnsi="Consolas"/>
         </w:rPr>
         <w:t>make</w:t>
       </w:r>
@@ -3728,21 +3701,17 @@
     </w:p>
     <w:p>
       <w:pPr>
-        <w:spacing w:after="0"/>
-        <w:ind w:left="720"/>
-        <w:rPr>
-          <w:rFonts w:ascii="Courier New" w:hAnsi="Courier New" w:cs="Courier New"/>
-          <w:sz w:val="20"/>
-          <w:szCs w:val="20"/>
+        <w:pStyle w:val="NoSpacing"/>
+        <w:ind w:left="720"/>
+        <w:rPr>
+          <w:rFonts w:ascii="Consolas" w:hAnsi="Consolas"/>
         </w:rPr>
       </w:pPr>
       <w:proofErr w:type="spellStart"/>
       <w:proofErr w:type="gramStart"/>
       <w:r>
         <w:rPr>
-          <w:rFonts w:ascii="Courier New" w:hAnsi="Courier New" w:cs="Courier New"/>
-          <w:sz w:val="20"/>
-          <w:szCs w:val="20"/>
+          <w:rFonts w:ascii="Consolas" w:hAnsi="Consolas"/>
         </w:rPr>
         <w:t>sudo</w:t>
       </w:r>
@@ -3750,30 +3719,24 @@
       <w:proofErr w:type="gramEnd"/>
       <w:r>
         <w:rPr>
-          <w:rFonts w:ascii="Courier New" w:hAnsi="Courier New" w:cs="Courier New"/>
-          <w:sz w:val="20"/>
-          <w:szCs w:val="20"/>
+          <w:rFonts w:ascii="Consolas" w:hAnsi="Consolas"/>
         </w:rPr>
         <w:t xml:space="preserve"> make install</w:t>
       </w:r>
     </w:p>
     <w:p>
       <w:pPr>
-        <w:spacing w:after="0"/>
-        <w:ind w:left="720"/>
-        <w:rPr>
-          <w:rFonts w:ascii="Courier New" w:hAnsi="Courier New" w:cs="Courier New"/>
-          <w:sz w:val="20"/>
-          <w:szCs w:val="20"/>
+        <w:pStyle w:val="NoSpacing"/>
+        <w:ind w:left="720"/>
+        <w:rPr>
+          <w:rFonts w:ascii="Consolas" w:hAnsi="Consolas"/>
         </w:rPr>
       </w:pPr>
       <w:proofErr w:type="spellStart"/>
       <w:proofErr w:type="gramStart"/>
       <w:r>
         <w:rPr>
-          <w:rFonts w:ascii="Courier New" w:hAnsi="Courier New" w:cs="Courier New"/>
-          <w:sz w:val="20"/>
-          <w:szCs w:val="20"/>
+          <w:rFonts w:ascii="Consolas" w:hAnsi="Consolas"/>
         </w:rPr>
         <w:t>sudo</w:t>
       </w:r>
@@ -3781,18 +3744,14 @@
       <w:proofErr w:type="gramEnd"/>
       <w:r>
         <w:rPr>
-          <w:rFonts w:ascii="Courier New" w:hAnsi="Courier New" w:cs="Courier New"/>
-          <w:sz w:val="20"/>
-          <w:szCs w:val="20"/>
+          <w:rFonts w:ascii="Consolas" w:hAnsi="Consolas"/>
         </w:rPr>
         <w:t xml:space="preserve"> </w:t>
       </w:r>
       <w:proofErr w:type="spellStart"/>
       <w:r>
         <w:rPr>
-          <w:rFonts w:ascii="Courier New" w:hAnsi="Courier New" w:cs="Courier New"/>
-          <w:sz w:val="20"/>
-          <w:szCs w:val="20"/>
+          <w:rFonts w:ascii="Consolas" w:hAnsi="Consolas"/>
         </w:rPr>
         <w:t>ldconfig</w:t>
       </w:r>
@@ -3800,9 +3759,419 @@
     </w:p>
     <w:p/>
     <w:p>
-      <w:pPr>
-        <w:pStyle w:val="Heading2"/>
-      </w:pPr>
+      <w:r>
+        <w:t xml:space="preserve">You can do all sorts of amazing things with the RTL-SDR devices but don’t expect miracles for sensitivity.  One weather radio channel comes booming in, full quieting, with </w:t>
+      </w:r>
+      <w:r>
+        <w:t>signal strength</w:t>
+      </w:r>
+      <w:r>
+        <w:t xml:space="preserve"> of 8 bars, on my Kenwood HT.  Using the same antenna, in the same location</w:t>
+      </w:r>
+      <w:r>
+        <w:t>, the SDR has a scratchy signal that varies in quality.</w:t>
+      </w:r>
+    </w:p>
+    <w:p>
+      <w:r>
+        <w:t>We can’t expect to decode data if we can’t hear the voice announcements.  First run the test application:</w:t>
+      </w:r>
+    </w:p>
+    <w:p>
+      <w:pPr>
+        <w:ind w:left="720"/>
+        <w:rPr>
+          <w:rFonts w:ascii="Consolas" w:hAnsi="Consolas" w:cs="Courier New"/>
+        </w:rPr>
+      </w:pPr>
+      <w:proofErr w:type="spellStart"/>
+      <w:r>
+        <w:rPr>
+          <w:rFonts w:ascii="Consolas" w:hAnsi="Consolas" w:cs="Courier New"/>
+        </w:rPr>
+        <w:t>rtl_test</w:t>
+      </w:r>
+      <w:proofErr w:type="spellEnd"/>
+    </w:p>
+    <w:p>
+      <w:r>
+        <w:t>It should look something like this, depending on the specific type of device that you have:</w:t>
+      </w:r>
+    </w:p>
+    <w:p>
+      <w:pPr>
+        <w:pStyle w:val="NoSpacing"/>
+        <w:ind w:left="720"/>
+        <w:rPr>
+          <w:rFonts w:ascii="Consolas" w:hAnsi="Consolas"/>
+        </w:rPr>
+      </w:pPr>
+      <w:r>
+        <w:rPr>
+          <w:rFonts w:ascii="Consolas" w:hAnsi="Consolas"/>
+        </w:rPr>
+        <w:t>Found 1 device(s):</w:t>
+      </w:r>
+    </w:p>
+    <w:p>
+      <w:pPr>
+        <w:pStyle w:val="NoSpacing"/>
+        <w:ind w:left="720"/>
+        <w:rPr>
+          <w:rFonts w:ascii="Consolas" w:hAnsi="Consolas"/>
+        </w:rPr>
+      </w:pPr>
+      <w:r>
+        <w:rPr>
+          <w:rFonts w:ascii="Consolas" w:hAnsi="Consolas"/>
+        </w:rPr>
+        <w:t xml:space="preserve">  0:  </w:t>
+      </w:r>
+      <w:proofErr w:type="spellStart"/>
+      <w:r>
+        <w:rPr>
+          <w:rFonts w:ascii="Consolas" w:hAnsi="Consolas"/>
+        </w:rPr>
+        <w:t>Realtek</w:t>
+      </w:r>
+      <w:proofErr w:type="spellEnd"/>
+      <w:r>
+        <w:rPr>
+          <w:rFonts w:ascii="Consolas" w:hAnsi="Consolas"/>
+        </w:rPr>
+        <w:t>, RTL2838UHIDIR, SN: 00000001</w:t>
+      </w:r>
+    </w:p>
+    <w:p>
+      <w:pPr>
+        <w:pStyle w:val="NoSpacing"/>
+        <w:ind w:left="720"/>
+        <w:rPr>
+          <w:rFonts w:ascii="Consolas" w:hAnsi="Consolas"/>
+        </w:rPr>
+      </w:pPr>
+    </w:p>
+    <w:p>
+      <w:pPr>
+        <w:pStyle w:val="NoSpacing"/>
+        <w:ind w:left="720"/>
+        <w:rPr>
+          <w:rFonts w:ascii="Consolas" w:hAnsi="Consolas"/>
+        </w:rPr>
+      </w:pPr>
+      <w:r>
+        <w:rPr>
+          <w:rFonts w:ascii="Consolas" w:hAnsi="Consolas"/>
+        </w:rPr>
+        <w:t>Using device 0: Generic RTL2832U OEM</w:t>
+      </w:r>
+    </w:p>
+    <w:p>
+      <w:pPr>
+        <w:pStyle w:val="NoSpacing"/>
+        <w:ind w:left="720"/>
+        <w:rPr>
+          <w:rFonts w:ascii="Consolas" w:hAnsi="Consolas"/>
+        </w:rPr>
+      </w:pPr>
+      <w:r>
+        <w:rPr>
+          <w:rFonts w:ascii="Consolas" w:hAnsi="Consolas"/>
+        </w:rPr>
+        <w:t>Detached kernel driver</w:t>
+      </w:r>
+    </w:p>
+    <w:p>
+      <w:pPr>
+        <w:pStyle w:val="NoSpacing"/>
+        <w:ind w:left="720"/>
+        <w:rPr>
+          <w:rFonts w:ascii="Consolas" w:hAnsi="Consolas"/>
+        </w:rPr>
+      </w:pPr>
+      <w:r>
+        <w:rPr>
+          <w:rFonts w:ascii="Consolas" w:hAnsi="Consolas"/>
+        </w:rPr>
+        <w:t>Found Rafael Micro R820T tuner</w:t>
+      </w:r>
+    </w:p>
+    <w:p>
+      <w:pPr>
+        <w:pStyle w:val="NoSpacing"/>
+        <w:ind w:left="720"/>
+        <w:rPr>
+          <w:rFonts w:ascii="Consolas" w:hAnsi="Consolas"/>
+        </w:rPr>
+      </w:pPr>
+      <w:r>
+        <w:rPr>
+          <w:rFonts w:ascii="Consolas" w:hAnsi="Consolas"/>
+        </w:rPr>
+        <w:lastRenderedPageBreak/>
+        <w:t>Supported gain values (29): 0.0 0.9 1.4 2.7 3.7 7.7 8.7 12.5 14.4 15.7 16.6 19.7 20.7 22.9 25.4 28.0 29.7 32.8 33.8 36.4 37.2 38.6 40.2 42.1 43.4 43.9 44.5 48.0 49.6</w:t>
+      </w:r>
+    </w:p>
+    <w:p>
+      <w:pPr>
+        <w:pStyle w:val="NoSpacing"/>
+        <w:ind w:left="720"/>
+        <w:rPr>
+          <w:rFonts w:ascii="Consolas" w:hAnsi="Consolas"/>
+        </w:rPr>
+      </w:pPr>
+      <w:r>
+        <w:rPr>
+          <w:rFonts w:ascii="Consolas" w:hAnsi="Consolas"/>
+        </w:rPr>
+        <w:t>[R82XX] PLL not locked!</w:t>
+      </w:r>
+    </w:p>
+    <w:p>
+      <w:pPr>
+        <w:pStyle w:val="NoSpacing"/>
+        <w:ind w:left="720"/>
+        <w:rPr>
+          <w:rFonts w:ascii="Consolas" w:hAnsi="Consolas"/>
+        </w:rPr>
+      </w:pPr>
+      <w:proofErr w:type="gramStart"/>
+      <w:r>
+        <w:rPr>
+          <w:rFonts w:ascii="Consolas" w:hAnsi="Consolas"/>
+        </w:rPr>
+        <w:t>Sampling at 2048000 S/s.</w:t>
+      </w:r>
+      <w:proofErr w:type="gramEnd"/>
+    </w:p>
+    <w:p>
+      <w:pPr>
+        <w:pStyle w:val="NoSpacing"/>
+        <w:ind w:left="720"/>
+        <w:rPr>
+          <w:rFonts w:ascii="Consolas" w:hAnsi="Consolas"/>
+        </w:rPr>
+      </w:pPr>
+    </w:p>
+    <w:p>
+      <w:pPr>
+        <w:pStyle w:val="NoSpacing"/>
+        <w:ind w:left="720"/>
+        <w:rPr>
+          <w:rFonts w:ascii="Consolas" w:hAnsi="Consolas"/>
+        </w:rPr>
+      </w:pPr>
+      <w:r>
+        <w:rPr>
+          <w:rFonts w:ascii="Consolas" w:hAnsi="Consolas"/>
+        </w:rPr>
+        <w:t>Info: This tool will continuously read from the device, and report if</w:t>
+      </w:r>
+    </w:p>
+    <w:p>
+      <w:pPr>
+        <w:pStyle w:val="NoSpacing"/>
+        <w:ind w:left="720"/>
+        <w:rPr>
+          <w:rFonts w:ascii="Consolas" w:hAnsi="Consolas"/>
+        </w:rPr>
+      </w:pPr>
+      <w:proofErr w:type="gramStart"/>
+      <w:r>
+        <w:rPr>
+          <w:rFonts w:ascii="Consolas" w:hAnsi="Consolas"/>
+        </w:rPr>
+        <w:t>samples</w:t>
+      </w:r>
+      <w:proofErr w:type="gramEnd"/>
+      <w:r>
+        <w:rPr>
+          <w:rFonts w:ascii="Consolas" w:hAnsi="Consolas"/>
+        </w:rPr>
+        <w:t xml:space="preserve"> get lost. If you observe no further output, everything is fine.</w:t>
+      </w:r>
+    </w:p>
+    <w:p>
+      <w:pPr>
+        <w:pStyle w:val="NoSpacing"/>
+        <w:ind w:left="720"/>
+        <w:rPr>
+          <w:rFonts w:ascii="Consolas" w:hAnsi="Consolas"/>
+        </w:rPr>
+      </w:pPr>
+    </w:p>
+    <w:p>
+      <w:pPr>
+        <w:pStyle w:val="NoSpacing"/>
+        <w:ind w:left="720"/>
+        <w:rPr>
+          <w:rFonts w:ascii="Consolas" w:hAnsi="Consolas"/>
+        </w:rPr>
+      </w:pPr>
+      <w:r>
+        <w:rPr>
+          <w:rFonts w:ascii="Consolas" w:hAnsi="Consolas"/>
+        </w:rPr>
+        <w:t xml:space="preserve">Reading samples in </w:t>
+      </w:r>
+      <w:proofErr w:type="spellStart"/>
+      <w:r>
+        <w:rPr>
+          <w:rFonts w:ascii="Consolas" w:hAnsi="Consolas"/>
+        </w:rPr>
+        <w:t>async</w:t>
+      </w:r>
+      <w:proofErr w:type="spellEnd"/>
+      <w:r>
+        <w:rPr>
+          <w:rFonts w:ascii="Consolas" w:hAnsi="Consolas"/>
+        </w:rPr>
+        <w:t xml:space="preserve"> mode...</w:t>
+      </w:r>
+    </w:p>
+    <w:p/>
+    <w:p>
+      <w:r>
+        <w:t xml:space="preserve">Connect headphones or an amplified speaker to the audio output jack on the </w:t>
+      </w:r>
+      <w:proofErr w:type="spellStart"/>
+      <w:r>
+        <w:t>RPi</w:t>
+      </w:r>
+      <w:proofErr w:type="spellEnd"/>
+      <w:r>
+        <w:t>.</w:t>
+      </w:r>
+      <w:r>
+        <w:t xml:space="preserve">  </w:t>
+      </w:r>
+      <w:r>
+        <w:t>If you don’t know the frequency to use, in your vicinity, try all of them listed at the beginning.</w:t>
+      </w:r>
+    </w:p>
+    <w:p>
+      <w:pPr>
+        <w:ind w:left="720"/>
+        <w:rPr>
+          <w:rFonts w:ascii="Consolas" w:hAnsi="Consolas" w:cs="Courier New"/>
+        </w:rPr>
+      </w:pPr>
+      <w:proofErr w:type="spellStart"/>
+      <w:r>
+        <w:rPr>
+          <w:rFonts w:ascii="Consolas" w:hAnsi="Consolas" w:cs="Courier New"/>
+        </w:rPr>
+        <w:t>rtl_fm</w:t>
+      </w:r>
+      <w:proofErr w:type="spellEnd"/>
+      <w:r>
+        <w:rPr>
+          <w:rFonts w:ascii="Consolas" w:hAnsi="Consolas" w:cs="Courier New"/>
+        </w:rPr>
+        <w:t xml:space="preserve"> -f </w:t>
+      </w:r>
+      <w:proofErr w:type="gramStart"/>
+      <w:r>
+        <w:rPr>
+          <w:rFonts w:ascii="Consolas" w:hAnsi="Consolas" w:cs="Courier New"/>
+        </w:rPr>
+        <w:t>162.525M  |</w:t>
+      </w:r>
+      <w:proofErr w:type="gramEnd"/>
+      <w:r>
+        <w:rPr>
+          <w:rFonts w:ascii="Consolas" w:hAnsi="Consolas" w:cs="Courier New"/>
+        </w:rPr>
+        <w:t xml:space="preserve"> play -r 24k -t s16 -L </w:t>
+      </w:r>
+      <w:r>
+        <w:rPr>
+          <w:rFonts w:ascii="Consolas" w:hAnsi="Consolas" w:cs="Courier New"/>
+          <w:b/>
+        </w:rPr>
+        <w:t>-</w:t>
+      </w:r>
+    </w:p>
+    <w:p>
+      <w:r>
+        <w:t>Don’t forget the “-</w:t>
+      </w:r>
+      <w:proofErr w:type="gramStart"/>
+      <w:r>
+        <w:t>“ at</w:t>
+      </w:r>
+      <w:proofErr w:type="gramEnd"/>
+      <w:r>
+        <w:t xml:space="preserve"> the end.  </w:t>
+      </w:r>
+      <w:r>
+        <w:t>You might need to run “</w:t>
+      </w:r>
+      <w:proofErr w:type="spellStart"/>
+      <w:r>
+        <w:t>alsamixer</w:t>
+      </w:r>
+      <w:proofErr w:type="spellEnd"/>
+      <w:r>
+        <w:t>” to turn up the volume.</w:t>
+      </w:r>
+    </w:p>
+    <w:p>
+      <w:pPr>
+        <w:rPr>
+          <w:b/>
+          <w:sz w:val="28"/>
+          <w:szCs w:val="28"/>
+        </w:rPr>
+      </w:pPr>
+      <w:r>
+        <w:rPr>
+          <w:b/>
+          <w:sz w:val="28"/>
+          <w:szCs w:val="28"/>
+        </w:rPr>
+        <w:t>If you don’t hear voice</w:t>
+      </w:r>
+      <w:r>
+        <w:rPr>
+          <w:b/>
+          <w:sz w:val="28"/>
+          <w:szCs w:val="28"/>
+        </w:rPr>
+        <w:t xml:space="preserve"> clearly</w:t>
+      </w:r>
+      <w:r>
+        <w:rPr>
+          <w:b/>
+          <w:sz w:val="28"/>
+          <w:szCs w:val="28"/>
+        </w:rPr>
+        <w:t>, you will not receive the EAS SAME message!!!</w:t>
+      </w:r>
+    </w:p>
+    <w:p>
+      <w:pPr>
+        <w:rPr>
+          <w:rFonts w:asciiTheme="majorHAnsi" w:eastAsiaTheme="majorEastAsia" w:hAnsiTheme="majorHAnsi" w:cstheme="majorBidi"/>
+          <w:b/>
+          <w:bCs/>
+          <w:color w:val="365F91" w:themeColor="accent1" w:themeShade="BF"/>
+          <w:sz w:val="28"/>
+          <w:szCs w:val="28"/>
+        </w:rPr>
+      </w:pPr>
+      <w:r>
+        <w:br w:type="page"/>
+      </w:r>
+    </w:p>
+    <w:p>
+      <w:pPr>
+        <w:pStyle w:val="Heading1"/>
+      </w:pPr>
+      <w:r>
+        <w:lastRenderedPageBreak/>
+        <w:t xml:space="preserve">Step 5 - </w:t>
+      </w:r>
       <w:r>
         <w:t>APRS Transceiver</w:t>
       </w:r>
@@ -3927,477 +4296,756 @@
         <w:rPr>
           <w:rFonts w:ascii="Consolas" w:hAnsi="Consolas"/>
         </w:rPr>
+        <w:t xml:space="preserve"># </w:t>
+      </w:r>
+      <w:proofErr w:type="gramStart"/>
+      <w:r>
+        <w:rPr>
+          <w:rFonts w:ascii="Consolas" w:hAnsi="Consolas"/>
+        </w:rPr>
+        <w:t>The</w:t>
+      </w:r>
+      <w:proofErr w:type="gramEnd"/>
+      <w:r>
+        <w:rPr>
+          <w:rFonts w:ascii="Consolas" w:hAnsi="Consolas"/>
+        </w:rPr>
+        <w:t xml:space="preserve"> first audio device will be the USB</w:t>
+      </w:r>
+      <w:r>
+        <w:rPr>
+          <w:rFonts w:ascii="Consolas" w:hAnsi="Consolas"/>
+        </w:rPr>
+        <w:t xml:space="preserve"> (or other type of)</w:t>
+      </w:r>
+    </w:p>
+    <w:p>
+      <w:pPr>
+        <w:pStyle w:val="NoSpacing"/>
+        <w:ind w:left="720"/>
+        <w:rPr>
+          <w:rFonts w:ascii="Consolas" w:hAnsi="Consolas"/>
+        </w:rPr>
+      </w:pPr>
+      <w:proofErr w:type="gramStart"/>
+      <w:r>
+        <w:rPr>
+          <w:rFonts w:ascii="Consolas" w:hAnsi="Consolas"/>
+        </w:rPr>
+        <w:t># “sound card.”</w:t>
+      </w:r>
+      <w:proofErr w:type="gramEnd"/>
+      <w:r>
+        <w:rPr>
+          <w:rFonts w:ascii="Consolas" w:hAnsi="Consolas"/>
+        </w:rPr>
+        <w:t xml:space="preserve">  </w:t>
+      </w:r>
+      <w:r>
+        <w:rPr>
+          <w:rFonts w:ascii="Consolas" w:hAnsi="Consolas"/>
+        </w:rPr>
+        <w:t>It normall</w:t>
+      </w:r>
+      <w:r>
+        <w:rPr>
+          <w:rFonts w:ascii="Consolas" w:hAnsi="Consolas"/>
+        </w:rPr>
+        <w:t>y shows up as card 1 but,</w:t>
+      </w:r>
+    </w:p>
+    <w:p>
+      <w:pPr>
+        <w:pStyle w:val="NoSpacing"/>
+        <w:ind w:left="720"/>
+        <w:rPr>
+          <w:rFonts w:ascii="Consolas" w:hAnsi="Consolas"/>
+        </w:rPr>
+      </w:pPr>
+      <w:r>
+        <w:rPr>
+          <w:rFonts w:ascii="Consolas" w:hAnsi="Consolas"/>
+        </w:rPr>
+        <w:t xml:space="preserve"># </w:t>
+      </w:r>
+      <w:proofErr w:type="gramStart"/>
+      <w:r>
+        <w:rPr>
+          <w:rFonts w:ascii="Consolas" w:hAnsi="Consolas"/>
+        </w:rPr>
+        <w:t>under</w:t>
+      </w:r>
+      <w:proofErr w:type="gramEnd"/>
+      <w:r>
+        <w:rPr>
+          <w:rFonts w:ascii="Consolas" w:hAnsi="Consolas"/>
+        </w:rPr>
+        <w:t xml:space="preserve"> some circumstances</w:t>
+      </w:r>
+      <w:r>
+        <w:rPr>
+          <w:rFonts w:ascii="Consolas" w:hAnsi="Consolas"/>
+        </w:rPr>
+        <w:t>,</w:t>
+      </w:r>
+      <w:r>
+        <w:rPr>
+          <w:rFonts w:ascii="Consolas" w:hAnsi="Consolas"/>
+        </w:rPr>
+        <w:t xml:space="preserve"> it could be different.</w:t>
+      </w:r>
+    </w:p>
+    <w:p>
+      <w:pPr>
+        <w:pStyle w:val="NoSpacing"/>
+        <w:ind w:left="720"/>
+        <w:rPr>
+          <w:rFonts w:ascii="Consolas" w:hAnsi="Consolas"/>
+        </w:rPr>
+      </w:pPr>
+      <w:r>
+        <w:rPr>
+          <w:rFonts w:ascii="Consolas" w:hAnsi="Consolas"/>
+        </w:rPr>
+        <w:t xml:space="preserve"># </w:t>
+      </w:r>
+      <w:proofErr w:type="gramStart"/>
+      <w:r>
+        <w:rPr>
+          <w:rFonts w:ascii="Consolas" w:hAnsi="Consolas"/>
+        </w:rPr>
+        <w:t>The</w:t>
+      </w:r>
+      <w:proofErr w:type="gramEnd"/>
+      <w:r>
+        <w:rPr>
+          <w:rFonts w:ascii="Consolas" w:hAnsi="Consolas"/>
+        </w:rPr>
+        <w:t xml:space="preserve"> modem defaults to 12</w:t>
+      </w:r>
+      <w:r>
+        <w:rPr>
+          <w:rFonts w:ascii="Consolas" w:hAnsi="Consolas"/>
+        </w:rPr>
+        <w:t xml:space="preserve">00 bps AFSK so </w:t>
+      </w:r>
+      <w:r>
+        <w:rPr>
+          <w:rFonts w:ascii="Consolas" w:hAnsi="Consolas"/>
+        </w:rPr>
+        <w:t>that</w:t>
+      </w:r>
+      <w:r>
+        <w:rPr>
+          <w:rFonts w:ascii="Consolas" w:hAnsi="Consolas"/>
+        </w:rPr>
+        <w:t xml:space="preserve"> does not need</w:t>
+      </w:r>
+    </w:p>
+    <w:p>
+      <w:pPr>
+        <w:pStyle w:val="NoSpacing"/>
+        <w:ind w:left="720"/>
+        <w:rPr>
+          <w:rFonts w:ascii="Consolas" w:hAnsi="Consolas"/>
+        </w:rPr>
+      </w:pPr>
+      <w:r>
+        <w:rPr>
+          <w:rFonts w:ascii="Consolas" w:hAnsi="Consolas"/>
+        </w:rPr>
+        <w:t xml:space="preserve"># </w:t>
+      </w:r>
+      <w:proofErr w:type="gramStart"/>
+      <w:r>
+        <w:rPr>
+          <w:rFonts w:ascii="Consolas" w:hAnsi="Consolas"/>
+        </w:rPr>
+        <w:t>to</w:t>
+      </w:r>
+      <w:proofErr w:type="gramEnd"/>
+      <w:r>
+        <w:rPr>
+          <w:rFonts w:ascii="Consolas" w:hAnsi="Consolas"/>
+        </w:rPr>
+        <w:t xml:space="preserve"> be specified.</w:t>
+      </w:r>
+    </w:p>
+    <w:p>
+      <w:pPr>
+        <w:pStyle w:val="NoSpacing"/>
+        <w:ind w:left="720"/>
+        <w:rPr>
+          <w:rFonts w:ascii="Consolas" w:hAnsi="Consolas"/>
+        </w:rPr>
+      </w:pPr>
+      <w:r>
+        <w:rPr>
+          <w:rFonts w:ascii="Consolas" w:hAnsi="Consolas"/>
+        </w:rPr>
+        <w:t xml:space="preserve"># </w:t>
+      </w:r>
+      <w:proofErr w:type="gramStart"/>
+      <w:r>
+        <w:rPr>
+          <w:rFonts w:ascii="Consolas" w:hAnsi="Consolas"/>
+        </w:rPr>
+        <w:t>You</w:t>
+      </w:r>
+      <w:proofErr w:type="gramEnd"/>
+      <w:r>
+        <w:rPr>
+          <w:rFonts w:ascii="Consolas" w:hAnsi="Consolas"/>
+        </w:rPr>
+        <w:t xml:space="preserve"> do need to specify a method to activate the transmitter.</w:t>
+      </w:r>
+    </w:p>
+    <w:p>
+      <w:pPr>
+        <w:pStyle w:val="NoSpacing"/>
+        <w:ind w:left="720"/>
+        <w:rPr>
+          <w:rFonts w:ascii="Consolas" w:hAnsi="Consolas"/>
+        </w:rPr>
+      </w:pPr>
+      <w:r>
+        <w:rPr>
+          <w:rFonts w:ascii="Consolas" w:hAnsi="Consolas"/>
+        </w:rPr>
+        <w:t xml:space="preserve"># Most popular methods are a </w:t>
+      </w:r>
+      <w:r>
+        <w:rPr>
+          <w:rFonts w:ascii="Consolas" w:hAnsi="Consolas"/>
+        </w:rPr>
+        <w:t>Raspberry Pi GPIO pin or a GPIO</w:t>
+      </w:r>
+    </w:p>
+    <w:p>
+      <w:pPr>
+        <w:pStyle w:val="NoSpacing"/>
+        <w:ind w:left="720"/>
+        <w:rPr>
+          <w:rFonts w:ascii="Consolas" w:hAnsi="Consolas"/>
+        </w:rPr>
+      </w:pPr>
+      <w:r>
+        <w:rPr>
+          <w:rFonts w:ascii="Consolas" w:hAnsi="Consolas"/>
+        </w:rPr>
+        <w:t xml:space="preserve"># </w:t>
+      </w:r>
+      <w:r>
+        <w:rPr>
+          <w:rFonts w:ascii="Consolas" w:hAnsi="Consolas"/>
+        </w:rPr>
+        <w:t>pin of the USB audio adapter.</w:t>
+      </w:r>
+    </w:p>
+    <w:p>
+      <w:pPr>
+        <w:pStyle w:val="NoSpacing"/>
+        <w:ind w:left="720"/>
+        <w:rPr>
+          <w:rFonts w:ascii="Consolas" w:hAnsi="Consolas"/>
+        </w:rPr>
+      </w:pPr>
+    </w:p>
+    <w:p>
+      <w:pPr>
+        <w:pStyle w:val="NoSpacing"/>
+        <w:ind w:left="720"/>
+        <w:rPr>
+          <w:rFonts w:ascii="Consolas" w:hAnsi="Consolas"/>
+        </w:rPr>
+      </w:pPr>
+      <w:proofErr w:type="gramStart"/>
+      <w:r>
+        <w:rPr>
+          <w:rFonts w:ascii="Consolas" w:hAnsi="Consolas"/>
+        </w:rPr>
+        <w:t>A</w:t>
+      </w:r>
+      <w:r>
+        <w:rPr>
+          <w:rFonts w:ascii="Consolas" w:hAnsi="Consolas"/>
+        </w:rPr>
+        <w:t xml:space="preserve">DEVICE </w:t>
+      </w:r>
+      <w:r>
+        <w:rPr>
+          <w:rFonts w:ascii="Consolas" w:hAnsi="Consolas"/>
+        </w:rPr>
+        <w:t xml:space="preserve"> plughw:1,0</w:t>
+      </w:r>
+      <w:proofErr w:type="gramEnd"/>
+    </w:p>
+    <w:p>
+      <w:pPr>
+        <w:pStyle w:val="NoSpacing"/>
+        <w:ind w:left="720"/>
+        <w:rPr>
+          <w:rFonts w:ascii="Consolas" w:hAnsi="Consolas"/>
+        </w:rPr>
+      </w:pPr>
+      <w:r>
+        <w:rPr>
+          <w:rFonts w:ascii="Consolas" w:hAnsi="Consolas"/>
+        </w:rPr>
+        <w:t>CHANNEL 0</w:t>
+      </w:r>
+    </w:p>
+    <w:p>
+      <w:pPr>
+        <w:pStyle w:val="NoSpacing"/>
+        <w:ind w:left="720"/>
+        <w:rPr>
+          <w:rFonts w:ascii="Consolas" w:hAnsi="Consolas"/>
+        </w:rPr>
+      </w:pPr>
+      <w:r>
+        <w:rPr>
+          <w:rFonts w:ascii="Consolas" w:hAnsi="Consolas"/>
+        </w:rPr>
+        <w:t>#PTT GPIO 25</w:t>
+      </w:r>
+    </w:p>
+    <w:p>
+      <w:pPr>
+        <w:pStyle w:val="NoSpacing"/>
+        <w:ind w:left="720"/>
+        <w:rPr>
+          <w:rFonts w:ascii="Consolas" w:hAnsi="Consolas"/>
+        </w:rPr>
+      </w:pPr>
+      <w:r>
+        <w:rPr>
+          <w:rFonts w:ascii="Consolas" w:hAnsi="Consolas"/>
+        </w:rPr>
+        <w:t>PTT CM108</w:t>
+      </w:r>
+    </w:p>
+    <w:p>
+      <w:pPr>
+        <w:pStyle w:val="NoSpacing"/>
+        <w:ind w:left="720"/>
+        <w:rPr>
+          <w:rFonts w:ascii="Consolas" w:hAnsi="Consolas"/>
+        </w:rPr>
+      </w:pPr>
+    </w:p>
+    <w:p>
+      <w:pPr>
+        <w:pStyle w:val="NoSpacing"/>
+        <w:ind w:left="720"/>
+        <w:rPr>
+          <w:rFonts w:ascii="Consolas" w:hAnsi="Consolas"/>
+        </w:rPr>
+      </w:pPr>
+      <w:r>
+        <w:rPr>
+          <w:rFonts w:ascii="Consolas" w:hAnsi="Consolas"/>
+        </w:rPr>
+        <w:t xml:space="preserve"># </w:t>
+      </w:r>
+      <w:proofErr w:type="gramStart"/>
+      <w:r>
+        <w:rPr>
+          <w:rFonts w:ascii="Consolas" w:hAnsi="Consolas"/>
+        </w:rPr>
+        <w:t>The</w:t>
+      </w:r>
+      <w:proofErr w:type="gramEnd"/>
+      <w:r>
+        <w:rPr>
+          <w:rFonts w:ascii="Consolas" w:hAnsi="Consolas"/>
+        </w:rPr>
+        <w:t xml:space="preserve"> second audio device (1</w:t>
+      </w:r>
+      <w:r>
+        <w:rPr>
+          <w:rFonts w:ascii="Consolas" w:hAnsi="Consolas"/>
+        </w:rPr>
+        <w:t xml:space="preserve"> because numbering starts at 0)</w:t>
+      </w:r>
+    </w:p>
+    <w:p>
+      <w:pPr>
+        <w:pStyle w:val="NoSpacing"/>
+        <w:ind w:left="720"/>
+        <w:rPr>
+          <w:rFonts w:ascii="Consolas" w:hAnsi="Consolas"/>
+        </w:rPr>
+      </w:pPr>
+      <w:r>
+        <w:rPr>
+          <w:rFonts w:ascii="Consolas" w:hAnsi="Consolas"/>
+        </w:rPr>
+        <w:t xml:space="preserve"># </w:t>
+      </w:r>
+      <w:r>
+        <w:rPr>
+          <w:rFonts w:ascii="Consolas" w:hAnsi="Consolas"/>
+        </w:rPr>
+        <w:t>is the RTL SDR.</w:t>
+      </w:r>
+      <w:r>
+        <w:rPr>
+          <w:rFonts w:ascii="Consolas" w:hAnsi="Consolas"/>
+        </w:rPr>
+        <w:t xml:space="preserve">  There is no audio output for this channel.</w:t>
+      </w:r>
+    </w:p>
+    <w:p>
+      <w:pPr>
+        <w:pStyle w:val="NoSpacing"/>
+        <w:ind w:left="720"/>
+        <w:rPr>
+          <w:rFonts w:ascii="Consolas" w:hAnsi="Consolas"/>
+        </w:rPr>
+      </w:pPr>
+      <w:r>
+        <w:rPr>
+          <w:rFonts w:ascii="Consolas" w:hAnsi="Consolas"/>
+        </w:rPr>
+        <w:t xml:space="preserve"># </w:t>
+      </w:r>
+      <w:proofErr w:type="gramStart"/>
+      <w:r>
+        <w:rPr>
+          <w:rFonts w:ascii="Consolas" w:hAnsi="Consolas"/>
+        </w:rPr>
+        <w:t>The</w:t>
+      </w:r>
+      <w:proofErr w:type="gramEnd"/>
+      <w:r>
+        <w:rPr>
+          <w:rFonts w:ascii="Consolas" w:hAnsi="Consolas"/>
+        </w:rPr>
+        <w:t xml:space="preserve"> </w:t>
+      </w:r>
+      <w:proofErr w:type="spellStart"/>
+      <w:r>
+        <w:rPr>
+          <w:rFonts w:ascii="Consolas" w:hAnsi="Consolas"/>
+        </w:rPr>
+        <w:t>rtl_fm</w:t>
+      </w:r>
+      <w:proofErr w:type="spellEnd"/>
+      <w:r>
+        <w:rPr>
+          <w:rFonts w:ascii="Consolas" w:hAnsi="Consolas"/>
+        </w:rPr>
+        <w:t xml:space="preserve"> application writes to </w:t>
+      </w:r>
+      <w:proofErr w:type="spellStart"/>
+      <w:r>
+        <w:rPr>
+          <w:rFonts w:ascii="Consolas" w:hAnsi="Consolas"/>
+        </w:rPr>
+        <w:t>stdout</w:t>
+      </w:r>
+      <w:proofErr w:type="spellEnd"/>
+      <w:r>
+        <w:rPr>
+          <w:rFonts w:ascii="Consolas" w:hAnsi="Consolas"/>
+        </w:rPr>
+        <w:t xml:space="preserve"> with a sample rate</w:t>
+      </w:r>
+    </w:p>
+    <w:p>
+      <w:pPr>
+        <w:pStyle w:val="NoSpacing"/>
+        <w:ind w:left="720"/>
+        <w:rPr>
+          <w:rFonts w:ascii="Consolas" w:hAnsi="Consolas"/>
+        </w:rPr>
+      </w:pPr>
+      <w:r>
+        <w:rPr>
+          <w:rFonts w:ascii="Consolas" w:hAnsi="Consolas"/>
+        </w:rPr>
+        <w:t>#</w:t>
+      </w:r>
+      <w:r>
+        <w:rPr>
+          <w:rFonts w:ascii="Consolas" w:hAnsi="Consolas"/>
+        </w:rPr>
+        <w:t xml:space="preserve"> </w:t>
+      </w:r>
+      <w:proofErr w:type="gramStart"/>
+      <w:r>
+        <w:rPr>
+          <w:rFonts w:ascii="Consolas" w:hAnsi="Consolas"/>
+        </w:rPr>
+        <w:t>of</w:t>
+      </w:r>
+      <w:proofErr w:type="gramEnd"/>
+      <w:r>
+        <w:rPr>
+          <w:rFonts w:ascii="Consolas" w:hAnsi="Consolas"/>
+        </w:rPr>
+        <w:t xml:space="preserve"> 24000/sec.</w:t>
+      </w:r>
+      <w:r>
+        <w:rPr>
+          <w:rFonts w:ascii="Consolas" w:hAnsi="Consolas"/>
+        </w:rPr>
+        <w:t xml:space="preserve">  </w:t>
+      </w:r>
+      <w:r>
+        <w:rPr>
+          <w:rFonts w:ascii="Consolas" w:hAnsi="Consolas"/>
+        </w:rPr>
+        <w:t>We</w:t>
+      </w:r>
+      <w:r>
+        <w:rPr>
+          <w:rFonts w:ascii="Consolas" w:hAnsi="Consolas"/>
+        </w:rPr>
+        <w:t xml:space="preserve"> need to</w:t>
+      </w:r>
+      <w:r>
+        <w:rPr>
+          <w:rFonts w:ascii="Consolas" w:hAnsi="Consolas"/>
+        </w:rPr>
+        <w:t xml:space="preserve"> be listening to </w:t>
+      </w:r>
+      <w:proofErr w:type="spellStart"/>
+      <w:r>
+        <w:rPr>
+          <w:rFonts w:ascii="Consolas" w:hAnsi="Consolas"/>
+        </w:rPr>
+        <w:t>stdin</w:t>
+      </w:r>
+      <w:proofErr w:type="spellEnd"/>
+      <w:r>
+        <w:rPr>
+          <w:rFonts w:ascii="Consolas" w:hAnsi="Consolas"/>
+        </w:rPr>
+        <w:t xml:space="preserve"> with the</w:t>
+      </w:r>
+    </w:p>
+    <w:p>
+      <w:pPr>
+        <w:pStyle w:val="NoSpacing"/>
+        <w:ind w:left="720"/>
+        <w:rPr>
+          <w:rFonts w:ascii="Consolas" w:hAnsi="Consolas"/>
+        </w:rPr>
+      </w:pPr>
+      <w:r>
+        <w:rPr>
+          <w:rFonts w:ascii="Consolas" w:hAnsi="Consolas"/>
+        </w:rPr>
+        <w:t xml:space="preserve"># </w:t>
+      </w:r>
+      <w:proofErr w:type="gramStart"/>
+      <w:r>
+        <w:rPr>
+          <w:rFonts w:ascii="Consolas" w:hAnsi="Consolas"/>
+        </w:rPr>
+        <w:t>same</w:t>
+      </w:r>
+      <w:proofErr w:type="gramEnd"/>
+      <w:r>
+        <w:rPr>
+          <w:rFonts w:ascii="Consolas" w:hAnsi="Consolas"/>
+        </w:rPr>
+        <w:t xml:space="preserve"> sample rate.</w:t>
+      </w:r>
+    </w:p>
+    <w:p>
+      <w:pPr>
+        <w:pStyle w:val="NoSpacing"/>
+        <w:ind w:left="720"/>
+        <w:rPr>
+          <w:rFonts w:ascii="Consolas" w:hAnsi="Consolas"/>
+        </w:rPr>
+      </w:pPr>
+    </w:p>
+    <w:p>
+      <w:pPr>
+        <w:pStyle w:val="NoSpacing"/>
+        <w:ind w:left="720"/>
+        <w:rPr>
+          <w:rFonts w:ascii="Consolas" w:hAnsi="Consolas"/>
+        </w:rPr>
+      </w:pPr>
+      <w:proofErr w:type="gramStart"/>
+      <w:r>
+        <w:rPr>
+          <w:rFonts w:ascii="Consolas" w:hAnsi="Consolas"/>
+        </w:rPr>
+        <w:t>ADEVICE1</w:t>
+      </w:r>
+      <w:r>
+        <w:rPr>
+          <w:rFonts w:ascii="Consolas" w:hAnsi="Consolas"/>
+        </w:rPr>
+        <w:t xml:space="preserve">  </w:t>
+      </w:r>
+      <w:proofErr w:type="spellStart"/>
+      <w:r>
+        <w:rPr>
+          <w:rFonts w:ascii="Consolas" w:hAnsi="Consolas"/>
+        </w:rPr>
+        <w:t>stdin</w:t>
+      </w:r>
+      <w:proofErr w:type="spellEnd"/>
+      <w:proofErr w:type="gramEnd"/>
+      <w:r>
+        <w:rPr>
+          <w:rFonts w:ascii="Consolas" w:hAnsi="Consolas"/>
+        </w:rPr>
+        <w:t xml:space="preserve">  nul</w:t>
+      </w:r>
+      <w:r>
+        <w:rPr>
+          <w:rFonts w:ascii="Consolas" w:hAnsi="Consolas"/>
+        </w:rPr>
+        <w:t>l</w:t>
+      </w:r>
+    </w:p>
+    <w:p>
+      <w:pPr>
+        <w:pStyle w:val="NoSpacing"/>
+        <w:ind w:left="720"/>
+        <w:rPr>
+          <w:rFonts w:ascii="Consolas" w:hAnsi="Consolas"/>
+        </w:rPr>
+      </w:pPr>
+      <w:r>
+        <w:rPr>
+          <w:rFonts w:ascii="Consolas" w:hAnsi="Consolas"/>
+        </w:rPr>
+        <w:t>ARATE 24000</w:t>
+      </w:r>
+    </w:p>
+    <w:p>
+      <w:pPr>
+        <w:pStyle w:val="NoSpacing"/>
+        <w:ind w:left="720"/>
+        <w:rPr>
+          <w:rFonts w:ascii="Consolas" w:hAnsi="Consolas"/>
+        </w:rPr>
+      </w:pPr>
+      <w:r>
+        <w:rPr>
+          <w:rFonts w:ascii="Consolas" w:hAnsi="Consolas"/>
+        </w:rPr>
+        <w:t>CHANNEL 2</w:t>
+      </w:r>
+    </w:p>
+    <w:p>
+      <w:pPr>
+        <w:pStyle w:val="NoSpacing"/>
+        <w:ind w:left="720"/>
+        <w:rPr>
+          <w:rFonts w:ascii="Consolas" w:hAnsi="Consolas"/>
+        </w:rPr>
+      </w:pPr>
+      <w:r>
+        <w:rPr>
+          <w:rFonts w:ascii="Consolas" w:hAnsi="Consolas"/>
+        </w:rPr>
+        <w:t>MODEM EAS</w:t>
+      </w:r>
+      <w:r>
+        <w:rPr>
+          <w:rFonts w:ascii="Consolas" w:hAnsi="Consolas"/>
+        </w:rPr>
+        <w:t xml:space="preserve"> /1</w:t>
+      </w:r>
+    </w:p>
+    <w:p/>
+    <w:p>
+      <w:pPr>
+        <w:rPr>
+          <w:rFonts w:asciiTheme="majorHAnsi" w:eastAsiaTheme="majorEastAsia" w:hAnsiTheme="majorHAnsi" w:cstheme="majorBidi"/>
+          <w:b/>
+          <w:bCs/>
+          <w:color w:val="365F91" w:themeColor="accent1" w:themeShade="BF"/>
+          <w:sz w:val="28"/>
+          <w:szCs w:val="28"/>
+        </w:rPr>
+      </w:pPr>
+      <w:r>
+        <w:br w:type="page"/>
+      </w:r>
+    </w:p>
+    <w:p>
+      <w:pPr>
+        <w:pStyle w:val="Heading1"/>
+      </w:pPr>
+      <w:r>
         <w:lastRenderedPageBreak/>
-        <w:t xml:space="preserve"># </w:t>
-      </w:r>
-      <w:proofErr w:type="gramStart"/>
-      <w:r>
-        <w:rPr>
-          <w:rFonts w:ascii="Consolas" w:hAnsi="Consolas"/>
-        </w:rPr>
-        <w:t>The</w:t>
-      </w:r>
-      <w:proofErr w:type="gramEnd"/>
-      <w:r>
-        <w:rPr>
-          <w:rFonts w:ascii="Consolas" w:hAnsi="Consolas"/>
-        </w:rPr>
-        <w:t xml:space="preserve"> first audio device will be the USB</w:t>
-      </w:r>
-      <w:r>
-        <w:rPr>
-          <w:rFonts w:ascii="Consolas" w:hAnsi="Consolas"/>
-        </w:rPr>
-        <w:t xml:space="preserve"> (or other type of)</w:t>
-      </w:r>
-    </w:p>
-    <w:p>
-      <w:pPr>
-        <w:pStyle w:val="NoSpacing"/>
-        <w:ind w:left="720"/>
-        <w:rPr>
-          <w:rFonts w:ascii="Consolas" w:hAnsi="Consolas"/>
-        </w:rPr>
-      </w:pPr>
-      <w:proofErr w:type="gramStart"/>
-      <w:r>
-        <w:rPr>
-          <w:rFonts w:ascii="Consolas" w:hAnsi="Consolas"/>
-        </w:rPr>
-        <w:t># “sound card.”</w:t>
-      </w:r>
-      <w:proofErr w:type="gramEnd"/>
-      <w:r>
-        <w:rPr>
-          <w:rFonts w:ascii="Consolas" w:hAnsi="Consolas"/>
-        </w:rPr>
-        <w:t xml:space="preserve">  </w:t>
-      </w:r>
-      <w:r>
-        <w:rPr>
-          <w:rFonts w:ascii="Consolas" w:hAnsi="Consolas"/>
-        </w:rPr>
-        <w:t>It normall</w:t>
-      </w:r>
-      <w:r>
-        <w:rPr>
-          <w:rFonts w:ascii="Consolas" w:hAnsi="Consolas"/>
-        </w:rPr>
-        <w:t>y shows up as card 1 but,</w:t>
-      </w:r>
-    </w:p>
-    <w:p>
-      <w:pPr>
-        <w:pStyle w:val="NoSpacing"/>
-        <w:ind w:left="720"/>
-        <w:rPr>
-          <w:rFonts w:ascii="Consolas" w:hAnsi="Consolas"/>
-        </w:rPr>
-      </w:pPr>
-      <w:r>
-        <w:rPr>
-          <w:rFonts w:ascii="Consolas" w:hAnsi="Consolas"/>
-        </w:rPr>
-        <w:t xml:space="preserve"># </w:t>
-      </w:r>
-      <w:proofErr w:type="gramStart"/>
-      <w:r>
-        <w:rPr>
-          <w:rFonts w:ascii="Consolas" w:hAnsi="Consolas"/>
-        </w:rPr>
-        <w:t>under</w:t>
-      </w:r>
-      <w:proofErr w:type="gramEnd"/>
-      <w:r>
-        <w:rPr>
-          <w:rFonts w:ascii="Consolas" w:hAnsi="Consolas"/>
-        </w:rPr>
-        <w:t xml:space="preserve"> some circumstances</w:t>
-      </w:r>
-      <w:r>
-        <w:rPr>
-          <w:rFonts w:ascii="Consolas" w:hAnsi="Consolas"/>
-        </w:rPr>
-        <w:t>,</w:t>
-      </w:r>
-      <w:r>
-        <w:rPr>
-          <w:rFonts w:ascii="Consolas" w:hAnsi="Consolas"/>
-        </w:rPr>
-        <w:t xml:space="preserve"> it could be different.</w:t>
-      </w:r>
-    </w:p>
-    <w:p>
-      <w:pPr>
-        <w:pStyle w:val="NoSpacing"/>
-        <w:ind w:left="720"/>
-        <w:rPr>
-          <w:rFonts w:ascii="Consolas" w:hAnsi="Consolas"/>
-        </w:rPr>
-      </w:pPr>
-      <w:r>
-        <w:rPr>
-          <w:rFonts w:ascii="Consolas" w:hAnsi="Consolas"/>
-        </w:rPr>
-        <w:t xml:space="preserve"># </w:t>
-      </w:r>
-      <w:proofErr w:type="gramStart"/>
-      <w:r>
-        <w:rPr>
-          <w:rFonts w:ascii="Consolas" w:hAnsi="Consolas"/>
-        </w:rPr>
-        <w:t>The</w:t>
-      </w:r>
-      <w:proofErr w:type="gramEnd"/>
-      <w:r>
-        <w:rPr>
-          <w:rFonts w:ascii="Consolas" w:hAnsi="Consolas"/>
-        </w:rPr>
-        <w:t xml:space="preserve"> modem defaults to 12</w:t>
-      </w:r>
-      <w:r>
-        <w:rPr>
-          <w:rFonts w:ascii="Consolas" w:hAnsi="Consolas"/>
-        </w:rPr>
-        <w:t xml:space="preserve">00 bps AFSK so </w:t>
-      </w:r>
-      <w:r>
-        <w:rPr>
-          <w:rFonts w:ascii="Consolas" w:hAnsi="Consolas"/>
-        </w:rPr>
-        <w:t>that</w:t>
-      </w:r>
-      <w:r>
-        <w:rPr>
-          <w:rFonts w:ascii="Consolas" w:hAnsi="Consolas"/>
-        </w:rPr>
-        <w:t xml:space="preserve"> does not need</w:t>
-      </w:r>
-    </w:p>
-    <w:p>
-      <w:pPr>
-        <w:pStyle w:val="NoSpacing"/>
-        <w:ind w:left="720"/>
-        <w:rPr>
-          <w:rFonts w:ascii="Consolas" w:hAnsi="Consolas"/>
-        </w:rPr>
-      </w:pPr>
-      <w:r>
-        <w:rPr>
-          <w:rFonts w:ascii="Consolas" w:hAnsi="Consolas"/>
-        </w:rPr>
-        <w:t xml:space="preserve"># </w:t>
-      </w:r>
-      <w:proofErr w:type="gramStart"/>
-      <w:r>
-        <w:rPr>
-          <w:rFonts w:ascii="Consolas" w:hAnsi="Consolas"/>
-        </w:rPr>
-        <w:t>to</w:t>
-      </w:r>
-      <w:proofErr w:type="gramEnd"/>
-      <w:r>
-        <w:rPr>
-          <w:rFonts w:ascii="Consolas" w:hAnsi="Consolas"/>
-        </w:rPr>
-        <w:t xml:space="preserve"> be specified.</w:t>
-      </w:r>
-    </w:p>
-    <w:p>
-      <w:pPr>
-        <w:pStyle w:val="NoSpacing"/>
-        <w:ind w:left="720"/>
-        <w:rPr>
-          <w:rFonts w:ascii="Consolas" w:hAnsi="Consolas"/>
-        </w:rPr>
-      </w:pPr>
-      <w:r>
-        <w:rPr>
-          <w:rFonts w:ascii="Consolas" w:hAnsi="Consolas"/>
-        </w:rPr>
-        <w:t xml:space="preserve"># </w:t>
-      </w:r>
-      <w:proofErr w:type="gramStart"/>
-      <w:r>
-        <w:rPr>
-          <w:rFonts w:ascii="Consolas" w:hAnsi="Consolas"/>
-        </w:rPr>
-        <w:t>You</w:t>
-      </w:r>
-      <w:proofErr w:type="gramEnd"/>
-      <w:r>
-        <w:rPr>
-          <w:rFonts w:ascii="Consolas" w:hAnsi="Consolas"/>
-        </w:rPr>
-        <w:t xml:space="preserve"> do need to specify a method to activate the transmitter.</w:t>
-      </w:r>
-    </w:p>
-    <w:p>
-      <w:pPr>
-        <w:pStyle w:val="NoSpacing"/>
-        <w:ind w:left="720"/>
-        <w:rPr>
-          <w:rFonts w:ascii="Consolas" w:hAnsi="Consolas"/>
-        </w:rPr>
-      </w:pPr>
-      <w:r>
-        <w:rPr>
-          <w:rFonts w:ascii="Consolas" w:hAnsi="Consolas"/>
-        </w:rPr>
-        <w:t xml:space="preserve"># Most popular methods are a </w:t>
-      </w:r>
-      <w:r>
-        <w:rPr>
-          <w:rFonts w:ascii="Consolas" w:hAnsi="Consolas"/>
-        </w:rPr>
-        <w:t>Raspberry Pi GPIO pin or a GPIO</w:t>
-      </w:r>
-    </w:p>
-    <w:p>
-      <w:pPr>
-        <w:pStyle w:val="NoSpacing"/>
-        <w:ind w:left="720"/>
-        <w:rPr>
-          <w:rFonts w:ascii="Consolas" w:hAnsi="Consolas"/>
-        </w:rPr>
-      </w:pPr>
-      <w:r>
-        <w:rPr>
-          <w:rFonts w:ascii="Consolas" w:hAnsi="Consolas"/>
-        </w:rPr>
-        <w:t xml:space="preserve"># </w:t>
-      </w:r>
-      <w:r>
-        <w:rPr>
-          <w:rFonts w:ascii="Consolas" w:hAnsi="Consolas"/>
-        </w:rPr>
-        <w:t>pin of the USB audio adapter.</w:t>
-      </w:r>
-    </w:p>
-    <w:p>
-      <w:pPr>
-        <w:pStyle w:val="NoSpacing"/>
-        <w:ind w:left="720"/>
-        <w:rPr>
-          <w:rFonts w:ascii="Consolas" w:hAnsi="Consolas"/>
-        </w:rPr>
-      </w:pPr>
-    </w:p>
-    <w:p>
-      <w:pPr>
-        <w:pStyle w:val="NoSpacing"/>
-        <w:ind w:left="720"/>
-        <w:rPr>
-          <w:rFonts w:ascii="Consolas" w:hAnsi="Consolas"/>
-        </w:rPr>
-      </w:pPr>
-      <w:proofErr w:type="gramStart"/>
-      <w:r>
-        <w:rPr>
-          <w:rFonts w:ascii="Consolas" w:hAnsi="Consolas"/>
-        </w:rPr>
-        <w:t>A</w:t>
-      </w:r>
-      <w:r>
-        <w:rPr>
-          <w:rFonts w:ascii="Consolas" w:hAnsi="Consolas"/>
-        </w:rPr>
-        <w:t xml:space="preserve">DEVICE </w:t>
-      </w:r>
-      <w:r>
-        <w:rPr>
-          <w:rFonts w:ascii="Consolas" w:hAnsi="Consolas"/>
-        </w:rPr>
-        <w:t xml:space="preserve"> plughw:1,0</w:t>
-      </w:r>
-      <w:proofErr w:type="gramEnd"/>
-    </w:p>
-    <w:p>
-      <w:pPr>
-        <w:pStyle w:val="NoSpacing"/>
-        <w:ind w:left="720"/>
-        <w:rPr>
-          <w:rFonts w:ascii="Consolas" w:hAnsi="Consolas"/>
-        </w:rPr>
-      </w:pPr>
-      <w:r>
-        <w:rPr>
-          <w:rFonts w:ascii="Consolas" w:hAnsi="Consolas"/>
-        </w:rPr>
-        <w:t>CHANNEL 0</w:t>
-      </w:r>
-    </w:p>
-    <w:p>
-      <w:pPr>
-        <w:pStyle w:val="NoSpacing"/>
-        <w:ind w:left="720"/>
-        <w:rPr>
-          <w:rFonts w:ascii="Consolas" w:hAnsi="Consolas"/>
-        </w:rPr>
-      </w:pPr>
-      <w:r>
-        <w:rPr>
-          <w:rFonts w:ascii="Consolas" w:hAnsi="Consolas"/>
-        </w:rPr>
-        <w:t>#PTT GPIO 25</w:t>
-      </w:r>
-    </w:p>
-    <w:p>
-      <w:pPr>
-        <w:pStyle w:val="NoSpacing"/>
-        <w:ind w:left="720"/>
-        <w:rPr>
-          <w:rFonts w:ascii="Consolas" w:hAnsi="Consolas"/>
-        </w:rPr>
-      </w:pPr>
-      <w:r>
-        <w:rPr>
-          <w:rFonts w:ascii="Consolas" w:hAnsi="Consolas"/>
-        </w:rPr>
-        <w:t>PTT CM108</w:t>
-      </w:r>
-    </w:p>
-    <w:p>
-      <w:pPr>
-        <w:pStyle w:val="NoSpacing"/>
-        <w:ind w:left="720"/>
-        <w:rPr>
-          <w:rFonts w:ascii="Consolas" w:hAnsi="Consolas"/>
-        </w:rPr>
-      </w:pPr>
-    </w:p>
-    <w:p>
-      <w:pPr>
-        <w:pStyle w:val="NoSpacing"/>
-        <w:ind w:left="720"/>
-        <w:rPr>
-          <w:rFonts w:ascii="Consolas" w:hAnsi="Consolas"/>
-        </w:rPr>
-      </w:pPr>
-      <w:r>
-        <w:rPr>
-          <w:rFonts w:ascii="Consolas" w:hAnsi="Consolas"/>
-        </w:rPr>
-        <w:t xml:space="preserve"># </w:t>
-      </w:r>
-      <w:proofErr w:type="gramStart"/>
-      <w:r>
-        <w:rPr>
-          <w:rFonts w:ascii="Consolas" w:hAnsi="Consolas"/>
-        </w:rPr>
-        <w:t>The</w:t>
-      </w:r>
-      <w:proofErr w:type="gramEnd"/>
-      <w:r>
-        <w:rPr>
-          <w:rFonts w:ascii="Consolas" w:hAnsi="Consolas"/>
-        </w:rPr>
-        <w:t xml:space="preserve"> second audio device (1</w:t>
-      </w:r>
-      <w:r>
-        <w:rPr>
-          <w:rFonts w:ascii="Consolas" w:hAnsi="Consolas"/>
-        </w:rPr>
-        <w:t xml:space="preserve"> because numbering starts at 0)</w:t>
-      </w:r>
-    </w:p>
-    <w:p>
-      <w:pPr>
-        <w:pStyle w:val="NoSpacing"/>
-        <w:ind w:left="720"/>
-        <w:rPr>
-          <w:rFonts w:ascii="Consolas" w:hAnsi="Consolas"/>
-        </w:rPr>
-      </w:pPr>
-      <w:r>
-        <w:rPr>
-          <w:rFonts w:ascii="Consolas" w:hAnsi="Consolas"/>
-        </w:rPr>
-        <w:t xml:space="preserve"># </w:t>
-      </w:r>
-      <w:r>
-        <w:rPr>
-          <w:rFonts w:ascii="Consolas" w:hAnsi="Consolas"/>
-        </w:rPr>
-        <w:t>is the RTL SDR.</w:t>
-      </w:r>
-      <w:r>
-        <w:rPr>
-          <w:rFonts w:ascii="Consolas" w:hAnsi="Consolas"/>
-        </w:rPr>
-        <w:t xml:space="preserve">  There is no audio output for this channel.</w:t>
-      </w:r>
-    </w:p>
-    <w:p>
-      <w:pPr>
-        <w:pStyle w:val="NoSpacing"/>
-        <w:ind w:left="720"/>
-        <w:rPr>
-          <w:rFonts w:ascii="Consolas" w:hAnsi="Consolas"/>
-        </w:rPr>
-      </w:pPr>
-      <w:r>
-        <w:rPr>
-          <w:rFonts w:ascii="Consolas" w:hAnsi="Consolas"/>
-        </w:rPr>
-        <w:t xml:space="preserve"># </w:t>
-      </w:r>
-      <w:proofErr w:type="gramStart"/>
-      <w:r>
-        <w:rPr>
-          <w:rFonts w:ascii="Consolas" w:hAnsi="Consolas"/>
-        </w:rPr>
-        <w:t>The</w:t>
-      </w:r>
-      <w:proofErr w:type="gramEnd"/>
-      <w:r>
-        <w:rPr>
-          <w:rFonts w:ascii="Consolas" w:hAnsi="Consolas"/>
-        </w:rPr>
+        <w:t>Step 6 - Start receiving</w:t>
+      </w:r>
+    </w:p>
+    <w:p/>
+    <w:p>
+      <w:proofErr w:type="spellStart"/>
+      <w:r>
+        <w:t>Start up</w:t>
+      </w:r>
+      <w:proofErr w:type="spellEnd"/>
+      <w:r>
         <w:t xml:space="preserve"> </w:t>
       </w:r>
       <w:proofErr w:type="spellStart"/>
       <w:r>
-        <w:rPr>
-          <w:rFonts w:ascii="Consolas" w:hAnsi="Consolas"/>
-        </w:rPr>
-        <w:t>rtl_fm</w:t>
+        <w:t>direwolf</w:t>
       </w:r>
       <w:proofErr w:type="spellEnd"/>
       <w:r>
-        <w:rPr>
-          <w:rFonts w:ascii="Consolas" w:hAnsi="Consolas"/>
-        </w:rPr>
-        <w:t xml:space="preserve"> application writes to </w:t>
-      </w:r>
+        <w:t>, specifying this configuration file.</w:t>
+      </w:r>
+    </w:p>
+    <w:p>
+      <w:pPr>
+        <w:ind w:left="720"/>
+        <w:rPr>
+          <w:rFonts w:ascii="Consolas" w:hAnsi="Consolas"/>
+        </w:rPr>
+      </w:pPr>
       <w:proofErr w:type="spellStart"/>
       <w:r>
         <w:rPr>
           <w:rFonts w:ascii="Consolas" w:hAnsi="Consolas"/>
         </w:rPr>
-        <w:t>stdout</w:t>
+        <w:t>r</w:t>
+      </w:r>
+      <w:r>
+        <w:rPr>
+          <w:rFonts w:ascii="Consolas" w:hAnsi="Consolas"/>
+        </w:rPr>
+        <w:t>tl_fm</w:t>
       </w:r>
       <w:proofErr w:type="spellEnd"/>
       <w:r>
         <w:rPr>
           <w:rFonts w:ascii="Consolas" w:hAnsi="Consolas"/>
         </w:rPr>
-        <w:t xml:space="preserve"> with a sample rate</w:t>
-      </w:r>
-    </w:p>
-    <w:p>
-      <w:pPr>
-        <w:pStyle w:val="NoSpacing"/>
-        <w:ind w:left="720"/>
-        <w:rPr>
-          <w:rFonts w:ascii="Consolas" w:hAnsi="Consolas"/>
-        </w:rPr>
-      </w:pPr>
-      <w:r>
-        <w:rPr>
-          <w:rFonts w:ascii="Consolas" w:hAnsi="Consolas"/>
-        </w:rPr>
-        <w:t>#</w:t>
+        <w:t xml:space="preserve"> -f </w:t>
+      </w:r>
+      <w:r>
+        <w:rPr>
+          <w:rFonts w:ascii="Consolas" w:hAnsi="Consolas"/>
+        </w:rPr>
+        <w:t>162.</w:t>
+      </w:r>
+      <w:r>
+        <w:rPr>
+          <w:rFonts w:ascii="Consolas" w:hAnsi="Consolas"/>
+        </w:rPr>
+        <w:t>525</w:t>
+      </w:r>
+      <w:r>
+        <w:rPr>
+          <w:rFonts w:ascii="Consolas" w:hAnsi="Consolas"/>
+        </w:rPr>
+        <w:t>M</w:t>
       </w:r>
       <w:r>
         <w:rPr>
@@ -4410,272 +5058,55 @@
         <w:rPr>
           <w:rFonts w:ascii="Consolas" w:hAnsi="Consolas"/>
         </w:rPr>
-        <w:t>of</w:t>
-      </w:r>
-      <w:proofErr w:type="gramEnd"/>
-      <w:r>
-        <w:rPr>
-          <w:rFonts w:ascii="Consolas" w:hAnsi="Consolas"/>
-        </w:rPr>
-        <w:t xml:space="preserve"> 24000/sec.</w:t>
-      </w:r>
-      <w:r>
-        <w:rPr>
-          <w:rFonts w:ascii="Consolas" w:hAnsi="Consolas"/>
-        </w:rPr>
-        <w:t xml:space="preserve">  </w:t>
-      </w:r>
-      <w:r>
-        <w:rPr>
-          <w:rFonts w:ascii="Consolas" w:hAnsi="Consolas"/>
-        </w:rPr>
-        <w:t>We</w:t>
-      </w:r>
-      <w:r>
-        <w:rPr>
-          <w:rFonts w:ascii="Consolas" w:hAnsi="Consolas"/>
-        </w:rPr>
-        <w:t xml:space="preserve"> need to</w:t>
-      </w:r>
-      <w:r>
-        <w:rPr>
-          <w:rFonts w:ascii="Consolas" w:hAnsi="Consolas"/>
-        </w:rPr>
-        <w:t xml:space="preserve"> be listening to </w:t>
+        <w:t xml:space="preserve">|  </w:t>
       </w:r>
       <w:proofErr w:type="spellStart"/>
       <w:r>
         <w:rPr>
           <w:rFonts w:ascii="Consolas" w:hAnsi="Consolas"/>
         </w:rPr>
-        <w:t>stdin</w:t>
+        <w:t>direwolf</w:t>
       </w:r>
       <w:proofErr w:type="spellEnd"/>
-      <w:r>
-        <w:rPr>
-          <w:rFonts w:ascii="Consolas" w:hAnsi="Consolas"/>
-        </w:rPr>
-        <w:t xml:space="preserve"> with the</w:t>
-      </w:r>
-    </w:p>
-    <w:p>
-      <w:pPr>
-        <w:pStyle w:val="NoSpacing"/>
-        <w:ind w:left="720"/>
-        <w:rPr>
-          <w:rFonts w:ascii="Consolas" w:hAnsi="Consolas"/>
-        </w:rPr>
-      </w:pPr>
-      <w:r>
-        <w:rPr>
-          <w:rFonts w:ascii="Consolas" w:hAnsi="Consolas"/>
-        </w:rPr>
-        <w:t xml:space="preserve"># </w:t>
-      </w:r>
-      <w:proofErr w:type="gramStart"/>
-      <w:r>
-        <w:rPr>
-          <w:rFonts w:ascii="Consolas" w:hAnsi="Consolas"/>
-        </w:rPr>
-        <w:t>same</w:t>
-      </w:r>
-      <w:proofErr w:type="gramEnd"/>
-      <w:r>
-        <w:rPr>
-          <w:rFonts w:ascii="Consolas" w:hAnsi="Consolas"/>
-        </w:rPr>
-        <w:t xml:space="preserve"> sample rate.</w:t>
-      </w:r>
-    </w:p>
-    <w:p>
-      <w:pPr>
-        <w:pStyle w:val="NoSpacing"/>
-        <w:ind w:left="720"/>
-        <w:rPr>
-          <w:rFonts w:ascii="Consolas" w:hAnsi="Consolas"/>
-        </w:rPr>
-      </w:pPr>
-    </w:p>
-    <w:p>
-      <w:pPr>
-        <w:pStyle w:val="NoSpacing"/>
-        <w:ind w:left="720"/>
-        <w:rPr>
-          <w:rFonts w:ascii="Consolas" w:hAnsi="Consolas"/>
-        </w:rPr>
-      </w:pPr>
-      <w:proofErr w:type="gramStart"/>
-      <w:r>
-        <w:rPr>
-          <w:rFonts w:ascii="Consolas" w:hAnsi="Consolas"/>
-        </w:rPr>
-        <w:t>ADEVICE1</w:t>
-      </w:r>
-      <w:r>
-        <w:rPr>
-          <w:rFonts w:ascii="Consolas" w:hAnsi="Consolas"/>
-        </w:rPr>
-        <w:t xml:space="preserve">  </w:t>
+      <w:proofErr w:type="gramEnd"/>
+      <w:r>
+        <w:rPr>
+          <w:rFonts w:ascii="Consolas" w:hAnsi="Consolas"/>
+        </w:rPr>
+        <w:t xml:space="preserve"> </w:t>
+      </w:r>
+      <w:r>
+        <w:rPr>
+          <w:rFonts w:ascii="Consolas" w:hAnsi="Consolas"/>
+        </w:rPr>
+        <w:t xml:space="preserve">-c </w:t>
       </w:r>
       <w:proofErr w:type="spellStart"/>
       <w:r>
         <w:rPr>
           <w:rFonts w:ascii="Consolas" w:hAnsi="Consolas"/>
         </w:rPr>
-        <w:t>stdin</w:t>
+        <w:t>eas.conf</w:t>
       </w:r>
       <w:proofErr w:type="spellEnd"/>
-      <w:proofErr w:type="gramEnd"/>
-      <w:r>
-        <w:rPr>
-          <w:rFonts w:ascii="Consolas" w:hAnsi="Consolas"/>
-        </w:rPr>
-        <w:t xml:space="preserve">  nul</w:t>
-      </w:r>
-      <w:r>
-        <w:rPr>
-          <w:rFonts w:ascii="Consolas" w:hAnsi="Consolas"/>
-        </w:rPr>
-        <w:t>l</w:t>
-      </w:r>
-    </w:p>
-    <w:p>
-      <w:pPr>
-        <w:pStyle w:val="NoSpacing"/>
-        <w:ind w:left="720"/>
-        <w:rPr>
-          <w:rFonts w:ascii="Consolas" w:hAnsi="Consolas"/>
-        </w:rPr>
-      </w:pPr>
-      <w:r>
-        <w:rPr>
-          <w:rFonts w:ascii="Consolas" w:hAnsi="Consolas"/>
-        </w:rPr>
-        <w:t>ARATE 24000</w:t>
-      </w:r>
-    </w:p>
-    <w:p>
-      <w:pPr>
-        <w:pStyle w:val="NoSpacing"/>
-        <w:ind w:left="720"/>
-        <w:rPr>
-          <w:rFonts w:ascii="Consolas" w:hAnsi="Consolas"/>
-        </w:rPr>
-      </w:pPr>
-      <w:r>
-        <w:rPr>
-          <w:rFonts w:ascii="Consolas" w:hAnsi="Consolas"/>
-        </w:rPr>
-        <w:t>CHANNEL 2</w:t>
-      </w:r>
-    </w:p>
-    <w:p>
-      <w:pPr>
-        <w:pStyle w:val="NoSpacing"/>
-        <w:ind w:left="720"/>
-        <w:rPr>
-          <w:rFonts w:ascii="Consolas" w:hAnsi="Consolas"/>
-        </w:rPr>
-      </w:pPr>
-      <w:r>
-        <w:rPr>
-          <w:rFonts w:ascii="Consolas" w:hAnsi="Consolas"/>
-        </w:rPr>
-        <w:t>MODEM EAS</w:t>
-      </w:r>
-      <w:r>
-        <w:rPr>
-          <w:rFonts w:ascii="Consolas" w:hAnsi="Consolas"/>
-        </w:rPr>
-        <w:t xml:space="preserve"> /1</w:t>
-      </w:r>
-    </w:p>
-    <w:p/>
-    <w:p>
-      <w:proofErr w:type="spellStart"/>
-      <w:r>
-        <w:t>Start up</w:t>
-      </w:r>
-      <w:proofErr w:type="spellEnd"/>
-      <w:r>
+      <w:r>
+        <w:rPr>
+          <w:rFonts w:ascii="Consolas" w:hAnsi="Consolas"/>
+        </w:rPr>
         <w:t xml:space="preserve"> </w:t>
       </w:r>
-      <w:proofErr w:type="spellStart"/>
-      <w:r>
-        <w:t>direwolf</w:t>
-      </w:r>
-      <w:proofErr w:type="spellEnd"/>
-      <w:r>
-        <w:t>, specifying this configuration file.</w:t>
-      </w:r>
-    </w:p>
-    <w:p>
-      <w:pPr>
-        <w:ind w:left="720"/>
-        <w:rPr>
-          <w:rFonts w:ascii="Consolas" w:hAnsi="Consolas"/>
-        </w:rPr>
-      </w:pPr>
-      <w:proofErr w:type="spellStart"/>
-      <w:r>
-        <w:rPr>
-          <w:rFonts w:ascii="Consolas" w:hAnsi="Consolas"/>
-        </w:rPr>
-        <w:t>r</w:t>
-      </w:r>
-      <w:r>
-        <w:rPr>
-          <w:rFonts w:ascii="Consolas" w:hAnsi="Consolas"/>
-        </w:rPr>
-        <w:t>tl_fm</w:t>
-      </w:r>
-      <w:proofErr w:type="spellEnd"/>
-      <w:r>
-        <w:rPr>
-          <w:rFonts w:ascii="Consolas" w:hAnsi="Consolas"/>
-        </w:rPr>
-        <w:t xml:space="preserve"> -f </w:t>
-      </w:r>
-      <w:proofErr w:type="gramStart"/>
-      <w:r>
-        <w:rPr>
-          <w:rFonts w:ascii="Consolas" w:hAnsi="Consolas"/>
-        </w:rPr>
-        <w:t>162.4</w:t>
-      </w:r>
-      <w:r>
-        <w:rPr>
-          <w:rFonts w:ascii="Consolas" w:hAnsi="Consolas"/>
-        </w:rPr>
-        <w:t>75</w:t>
-      </w:r>
-      <w:r>
-        <w:rPr>
-          <w:rFonts w:ascii="Consolas" w:hAnsi="Consolas"/>
-        </w:rPr>
-        <w:t xml:space="preserve">M </w:t>
-      </w:r>
-      <w:r>
-        <w:rPr>
-          <w:rFonts w:ascii="Consolas" w:hAnsi="Consolas"/>
-        </w:rPr>
-        <w:t xml:space="preserve"> |</w:t>
-      </w:r>
-      <w:proofErr w:type="gramEnd"/>
-      <w:r>
-        <w:rPr>
-          <w:rFonts w:ascii="Consolas" w:hAnsi="Consolas"/>
-        </w:rPr>
-        <w:t xml:space="preserve">  </w:t>
-      </w:r>
-      <w:proofErr w:type="spellStart"/>
-      <w:r>
-        <w:rPr>
-          <w:rFonts w:ascii="Consolas" w:hAnsi="Consolas"/>
-        </w:rPr>
-        <w:t>direwolf</w:t>
-      </w:r>
-      <w:proofErr w:type="spellEnd"/>
+      <w:r>
+        <w:rPr>
+          <w:rFonts w:ascii="Consolas" w:hAnsi="Consolas"/>
+        </w:rPr>
+        <w:t>-</w:t>
+      </w:r>
+      <w:r>
+        <w:rPr>
+          <w:rFonts w:ascii="Consolas" w:hAnsi="Consolas"/>
+        </w:rPr>
+        <w:t>a</w:t>
+      </w:r>
       <w:r>
         <w:rPr>
           <w:rFonts w:ascii="Consolas" w:hAnsi="Consolas"/>
@@ -4686,45 +5117,7 @@
         <w:rPr>
           <w:rFonts w:ascii="Consolas" w:hAnsi="Consolas"/>
         </w:rPr>
-        <w:t xml:space="preserve">-c </w:t>
-      </w:r>
-      <w:proofErr w:type="spellStart"/>
-      <w:r>
-        <w:rPr>
-          <w:rFonts w:ascii="Consolas" w:hAnsi="Consolas"/>
-        </w:rPr>
-        <w:t>eas.conf</w:t>
-      </w:r>
-      <w:proofErr w:type="spellEnd"/>
-      <w:r>
-        <w:rPr>
-          <w:rFonts w:ascii="Consolas" w:hAnsi="Consolas"/>
-        </w:rPr>
-        <w:t xml:space="preserve"> </w:t>
-      </w:r>
-      <w:r>
-        <w:rPr>
-          <w:rFonts w:ascii="Consolas" w:hAnsi="Consolas"/>
-        </w:rPr>
-        <w:t>-</w:t>
-      </w:r>
-      <w:r>
-        <w:rPr>
-          <w:rFonts w:ascii="Consolas" w:hAnsi="Consolas"/>
-        </w:rPr>
-        <w:t>a</w:t>
-      </w:r>
-      <w:r>
-        <w:rPr>
-          <w:rFonts w:ascii="Consolas" w:hAnsi="Consolas"/>
-        </w:rPr>
-        <w:t xml:space="preserve"> </w:t>
-      </w:r>
-      <w:r>
-        <w:rPr>
-          <w:rFonts w:ascii="Consolas" w:hAnsi="Consolas"/>
-        </w:rPr>
-        <w:t>60</w:t>
+        <w:t>30</w:t>
       </w:r>
     </w:p>
     <w:p>
@@ -4800,7 +5193,19 @@
     </w:p>
     <w:p>
       <w:r>
-        <w:t>The “-a 60” option is just for troubleshooting.  You should see something like this every 60 seconds:</w:t>
+        <w:t xml:space="preserve">The “-a </w:t>
+      </w:r>
+      <w:r>
+        <w:t>3</w:t>
+      </w:r>
+      <w:r>
+        <w:t xml:space="preserve">0” option is just for troubleshooting.  You should see something like this every </w:t>
+      </w:r>
+      <w:r>
+        <w:t>30</w:t>
+      </w:r>
+      <w:r>
+        <w:t xml:space="preserve"> seconds:</w:t>
       </w:r>
     </w:p>
     <w:p>
@@ -4841,19 +5246,221 @@
     </w:p>
     <w:p>
       <w:r>
-        <w:t xml:space="preserve">Notice the ADEVICE1 lines.   The sample rate should be 24.0 k and the audio level for channel 2 should be somewhere in the vicinity of 90 or 100.  This means you are getting audio from </w:t>
-      </w:r>
-      <w:proofErr w:type="spellStart"/>
-      <w:r>
-        <w:rPr>
-          <w:b/>
-        </w:rPr>
-        <w:t>rtl_fm</w:t>
-      </w:r>
-      <w:proofErr w:type="spellEnd"/>
+        <w:t>Notice the ADEVICE1 lines.   T</w:t>
+      </w:r>
+      <w:r>
+        <w:t xml:space="preserve">he sample rate should be 24.0 k.  </w:t>
+      </w:r>
+    </w:p>
+    <w:p>
+      <w:r>
+        <w:t xml:space="preserve">Notice </w:t>
+      </w:r>
+      <w:proofErr w:type="gramStart"/>
+      <w:r>
+        <w:t>the receive</w:t>
+      </w:r>
+      <w:proofErr w:type="gramEnd"/>
+      <w:r>
+        <w:t xml:space="preserve"> audio level for channel 2 (CH2).   </w:t>
+      </w:r>
+      <w:r>
+        <w:t>If it is 0, you have a serious problem.  If pretty constant, in the 90 - 100 range, it’s probably just random noise</w:t>
+      </w:r>
       <w:r>
         <w:t>.</w:t>
       </w:r>
+    </w:p>
+    <w:p>
+      <w:r>
+        <w:t>With voice</w:t>
+      </w:r>
+      <w:r>
+        <w:t xml:space="preserve"> present</w:t>
+      </w:r>
+      <w:r>
+        <w:t xml:space="preserve"> it should have</w:t>
+      </w:r>
+      <w:r>
+        <w:t xml:space="preserve"> a lower average and</w:t>
+      </w:r>
+      <w:r>
+        <w:t xml:space="preserve"> more variation.  Example showing the CH2 lines only:</w:t>
+      </w:r>
+    </w:p>
+    <w:p>
+      <w:pPr>
+        <w:pStyle w:val="NoSpacing"/>
+        <w:ind w:left="720"/>
+        <w:rPr>
+          <w:rFonts w:ascii="Consolas" w:hAnsi="Consolas"/>
+          <w:sz w:val="20"/>
+          <w:szCs w:val="20"/>
+        </w:rPr>
+      </w:pPr>
+      <w:r>
+        <w:rPr>
+          <w:rFonts w:ascii="Consolas" w:hAnsi="Consolas"/>
+          <w:sz w:val="20"/>
+          <w:szCs w:val="20"/>
+        </w:rPr>
+        <w:t>ADEVICE1: Sample rate approx. 24.0 k, 0 errors, receive audio level CH2 61</w:t>
+      </w:r>
+    </w:p>
+    <w:p>
+      <w:pPr>
+        <w:pStyle w:val="NoSpacing"/>
+        <w:ind w:left="720"/>
+        <w:rPr>
+          <w:rFonts w:ascii="Consolas" w:hAnsi="Consolas"/>
+          <w:sz w:val="20"/>
+          <w:szCs w:val="20"/>
+        </w:rPr>
+      </w:pPr>
+      <w:r>
+        <w:rPr>
+          <w:rFonts w:ascii="Consolas" w:hAnsi="Consolas"/>
+          <w:sz w:val="20"/>
+          <w:szCs w:val="20"/>
+        </w:rPr>
+        <w:t>ADEVICE1: Sample rate approx. 24.0 k, 0 errors, receive audio level CH2 69</w:t>
+      </w:r>
+    </w:p>
+    <w:p>
+      <w:pPr>
+        <w:pStyle w:val="NoSpacing"/>
+        <w:ind w:left="720"/>
+        <w:rPr>
+          <w:rFonts w:ascii="Consolas" w:hAnsi="Consolas"/>
+          <w:sz w:val="20"/>
+          <w:szCs w:val="20"/>
+        </w:rPr>
+      </w:pPr>
+      <w:r>
+        <w:rPr>
+          <w:rFonts w:ascii="Consolas" w:hAnsi="Consolas"/>
+          <w:sz w:val="20"/>
+          <w:szCs w:val="20"/>
+        </w:rPr>
+        <w:t>ADEVICE1: Sample rate approx. 24.0 k, 0 errors, receive audio level CH2 62</w:t>
+      </w:r>
+    </w:p>
+    <w:p>
+      <w:pPr>
+        <w:pStyle w:val="NoSpacing"/>
+        <w:ind w:left="720"/>
+        <w:rPr>
+          <w:rFonts w:ascii="Consolas" w:hAnsi="Consolas"/>
+          <w:sz w:val="20"/>
+          <w:szCs w:val="20"/>
+        </w:rPr>
+      </w:pPr>
+      <w:r>
+        <w:rPr>
+          <w:rFonts w:ascii="Consolas" w:hAnsi="Consolas"/>
+          <w:sz w:val="20"/>
+          <w:szCs w:val="20"/>
+        </w:rPr>
+        <w:t>ADEVICE1: Sample rate approx. 23.9 k, 0 errors, receive audio level CH2 65</w:t>
+      </w:r>
+    </w:p>
+    <w:p>
+      <w:pPr>
+        <w:pStyle w:val="NoSpacing"/>
+        <w:ind w:left="720"/>
+        <w:rPr>
+          <w:rFonts w:ascii="Consolas" w:hAnsi="Consolas"/>
+          <w:sz w:val="20"/>
+          <w:szCs w:val="20"/>
+        </w:rPr>
+      </w:pPr>
+      <w:r>
+        <w:rPr>
+          <w:rFonts w:ascii="Consolas" w:hAnsi="Consolas"/>
+          <w:sz w:val="20"/>
+          <w:szCs w:val="20"/>
+        </w:rPr>
+        <w:t>ADEVICE1: Sample rate approx. 24.0 k, 0 errors, receive audio level CH2 69</w:t>
+      </w:r>
+    </w:p>
+    <w:p>
+      <w:pPr>
+        <w:pStyle w:val="NoSpacing"/>
+        <w:ind w:left="720"/>
+        <w:rPr>
+          <w:rFonts w:ascii="Consolas" w:hAnsi="Consolas"/>
+          <w:sz w:val="20"/>
+          <w:szCs w:val="20"/>
+        </w:rPr>
+      </w:pPr>
+      <w:r>
+        <w:rPr>
+          <w:rFonts w:ascii="Consolas" w:hAnsi="Consolas"/>
+          <w:sz w:val="20"/>
+          <w:szCs w:val="20"/>
+        </w:rPr>
+        <w:t>ADEVICE1: Sample rate approx. 24.0 k, 0 errors, receive audio level CH2 63</w:t>
+      </w:r>
+    </w:p>
+    <w:p>
+      <w:pPr>
+        <w:pStyle w:val="NoSpacing"/>
+        <w:ind w:left="720"/>
+        <w:rPr>
+          <w:rFonts w:ascii="Consolas" w:hAnsi="Consolas"/>
+          <w:sz w:val="20"/>
+          <w:szCs w:val="20"/>
+        </w:rPr>
+      </w:pPr>
+      <w:r>
+        <w:rPr>
+          <w:rFonts w:ascii="Consolas" w:hAnsi="Consolas"/>
+          <w:sz w:val="20"/>
+          <w:szCs w:val="20"/>
+        </w:rPr>
+        <w:t>ADEVICE1: Sample rate approx. 24.0 k, 0 errors, receive audio level CH2 57</w:t>
+      </w:r>
+    </w:p>
+    <w:p>
+      <w:pPr>
+        <w:pStyle w:val="NoSpacing"/>
+        <w:ind w:left="720"/>
+        <w:rPr>
+          <w:rFonts w:ascii="Consolas" w:hAnsi="Consolas"/>
+          <w:sz w:val="20"/>
+          <w:szCs w:val="20"/>
+        </w:rPr>
+      </w:pPr>
+    </w:p>
+    <w:p>
+      <w:pPr>
+        <w:pStyle w:val="NoSpacing"/>
+        <w:ind w:left="720"/>
+        <w:rPr>
+          <w:rFonts w:ascii="Consolas" w:hAnsi="Consolas"/>
+          <w:sz w:val="20"/>
+          <w:szCs w:val="20"/>
+        </w:rPr>
+      </w:pPr>
+    </w:p>
+    <w:p>
+      <w:r>
+        <w:t>After everything is working, you will probably want to change the “</w:t>
+      </w:r>
+      <w:proofErr w:type="gramStart"/>
+      <w:r>
+        <w:t>a</w:t>
+      </w:r>
+      <w:proofErr w:type="gramEnd"/>
+      <w:r>
+        <w:t xml:space="preserve">” option to something like 3600 meaning 1 hour.  It’s a nice verification that audio is getting thru but </w:t>
+      </w:r>
+      <w:r>
+        <w:t>doesn’t add too much clutter.</w:t>
+      </w:r>
+      <w:r>
+        <w:t xml:space="preserve"> </w:t>
+      </w:r>
       <w:r>
         <w:rPr>
           <w:color w:val="FF0000"/>
@@ -4867,7 +5474,13 @@
       </w:pPr>
       <w:r>
         <w:lastRenderedPageBreak/>
-        <w:t xml:space="preserve">Step 5 </w:t>
+        <w:t xml:space="preserve">Step </w:t>
+      </w:r>
+      <w:r>
+        <w:t>7</w:t>
+      </w:r>
+      <w:r>
+        <w:t xml:space="preserve"> </w:t>
       </w:r>
       <w:r>
         <w:t>- R</w:t>
@@ -5794,8 +6407,259 @@
     </w:p>
     <w:p/>
     <w:p>
-      <w:r>
-        <w:t>TO BE CONTINUED….</w:t>
+      <w:pPr>
+        <w:rPr>
+          <w:rFonts w:asciiTheme="majorHAnsi" w:eastAsiaTheme="majorEastAsia" w:hAnsiTheme="majorHAnsi" w:cstheme="majorBidi"/>
+          <w:b/>
+          <w:bCs/>
+          <w:color w:val="4F81BD" w:themeColor="accent1"/>
+          <w:sz w:val="26"/>
+          <w:szCs w:val="26"/>
+        </w:rPr>
+      </w:pPr>
+      <w:r>
+        <w:br w:type="page"/>
+      </w:r>
+    </w:p>
+    <w:p>
+      <w:pPr>
+        <w:pStyle w:val="Heading2"/>
+      </w:pPr>
+      <w:r>
+        <w:lastRenderedPageBreak/>
+        <w:t xml:space="preserve">Wednesday </w:t>
+      </w:r>
+      <w:r>
+        <w:t>Morning</w:t>
+      </w:r>
+    </w:p>
+    <w:p/>
+    <w:p>
+      <w:r>
+        <w:t>As expected, there was a weekly test message on Wednesday morning.</w:t>
+      </w:r>
+    </w:p>
+    <w:p>
+      <w:pPr>
+        <w:ind w:left="720"/>
+        <w:rPr>
+          <w:rFonts w:ascii="Consolas" w:hAnsi="Consolas"/>
+        </w:rPr>
+      </w:pPr>
+      <w:r>
+        <w:rPr>
+          <w:rFonts w:ascii="Consolas" w:hAnsi="Consolas"/>
+        </w:rPr>
+        <w:t>EAS audio level = 47(20/16)</w:t>
+      </w:r>
+    </w:p>
+    <w:p>
+      <w:pPr>
+        <w:ind w:left="720"/>
+        <w:rPr>
+          <w:rFonts w:ascii="Consolas" w:hAnsi="Consolas"/>
+        </w:rPr>
+      </w:pPr>
+      <w:r>
+        <w:rPr>
+          <w:rFonts w:ascii="Consolas" w:hAnsi="Consolas"/>
+        </w:rPr>
+        <w:t>[2] EAS&gt;</w:t>
+      </w:r>
+      <w:proofErr w:type="gramStart"/>
+      <w:r>
+        <w:rPr>
+          <w:rFonts w:ascii="Consolas" w:hAnsi="Consolas"/>
+        </w:rPr>
+        <w:t>APDW16:</w:t>
+      </w:r>
+      <w:proofErr w:type="gramEnd"/>
+      <w:r>
+        <w:rPr>
+          <w:rFonts w:ascii="Consolas" w:hAnsi="Consolas"/>
+        </w:rPr>
+        <w:t>{DEZCZC-WXR-RWT-033019-033017-033015-033013-033011-025011-025017-033007-033005-033003-033001-025009-025027-033009+0015-1691525-KGYX/NWS-</w:t>
+      </w:r>
+    </w:p>
+    <w:p>
+      <w:pPr>
+        <w:ind w:left="720"/>
+        <w:rPr>
+          <w:rFonts w:ascii="Consolas" w:hAnsi="Consolas"/>
+        </w:rPr>
+      </w:pPr>
+      <w:r>
+        <w:rPr>
+          <w:rFonts w:ascii="Consolas" w:hAnsi="Consolas"/>
+        </w:rPr>
+        <w:t xml:space="preserve">User-Defined Data, </w:t>
+      </w:r>
+      <w:proofErr w:type="spellStart"/>
+      <w:r>
+        <w:rPr>
+          <w:rFonts w:ascii="Consolas" w:hAnsi="Consolas"/>
+        </w:rPr>
+        <w:t>DireWolf</w:t>
+      </w:r>
+      <w:proofErr w:type="spellEnd"/>
+      <w:r>
+        <w:rPr>
+          <w:rFonts w:ascii="Consolas" w:hAnsi="Consolas"/>
+        </w:rPr>
+        <w:t>, WB2OSZ</w:t>
+      </w:r>
+    </w:p>
+    <w:p/>
+    <w:p>
+      <w:r>
+        <w:t xml:space="preserve">This gets transmitted. </w:t>
+      </w:r>
+    </w:p>
+    <w:p/>
+    <w:p>
+      <w:pPr>
+        <w:ind w:left="720"/>
+        <w:rPr>
+          <w:rFonts w:ascii="Consolas" w:hAnsi="Consolas"/>
+        </w:rPr>
+      </w:pPr>
+      <w:r>
+        <w:rPr>
+          <w:rFonts w:ascii="Consolas" w:hAnsi="Consolas"/>
+        </w:rPr>
+        <w:t xml:space="preserve">[0L] HAM123&gt;APZEAS::NWS      </w:t>
+      </w:r>
+      <w:proofErr w:type="gramStart"/>
+      <w:r>
+        <w:rPr>
+          <w:rFonts w:ascii="Consolas" w:hAnsi="Consolas"/>
+        </w:rPr>
+        <w:t>:[</w:t>
+      </w:r>
+      <w:proofErr w:type="gramEnd"/>
+      <w:r>
+        <w:rPr>
+          <w:rFonts w:ascii="Consolas" w:hAnsi="Consolas"/>
+        </w:rPr>
+        <w:t>5/5] Rockingham, Strafford, Sullivan. (KGYX/NWS)</w:t>
+      </w:r>
+    </w:p>
+    <w:p>
+      <w:pPr>
+        <w:ind w:left="720"/>
+        <w:rPr>
+          <w:rFonts w:ascii="Consolas" w:hAnsi="Consolas"/>
+        </w:rPr>
+      </w:pPr>
+      <w:r>
+        <w:rPr>
+          <w:rFonts w:ascii="Consolas" w:hAnsi="Consolas"/>
+        </w:rPr>
+        <w:t xml:space="preserve">[0L] HAM123&gt;APZEAS::NWS      </w:t>
+      </w:r>
+      <w:proofErr w:type="gramStart"/>
+      <w:r>
+        <w:rPr>
+          <w:rFonts w:ascii="Consolas" w:hAnsi="Consolas"/>
+        </w:rPr>
+        <w:t>:[</w:t>
+      </w:r>
+      <w:proofErr w:type="gramEnd"/>
+      <w:r>
+        <w:rPr>
+          <w:rFonts w:ascii="Consolas" w:hAnsi="Consolas"/>
+        </w:rPr>
+        <w:t>4/5] Hampshire: Belknap, Carroll, Cheshire, Coos, Grafton, Hillsborough, Merrimack,</w:t>
+      </w:r>
+    </w:p>
+    <w:p>
+      <w:pPr>
+        <w:ind w:left="720"/>
+        <w:rPr>
+          <w:rFonts w:ascii="Consolas" w:hAnsi="Consolas"/>
+        </w:rPr>
+      </w:pPr>
+      <w:r>
+        <w:rPr>
+          <w:rFonts w:ascii="Consolas" w:hAnsi="Consolas"/>
+        </w:rPr>
+        <w:t xml:space="preserve">[0L] HAM123&gt;APZEAS::NWS      </w:t>
+      </w:r>
+      <w:proofErr w:type="gramStart"/>
+      <w:r>
+        <w:rPr>
+          <w:rFonts w:ascii="Consolas" w:hAnsi="Consolas"/>
+        </w:rPr>
+        <w:t>:[</w:t>
+      </w:r>
+      <w:proofErr w:type="gramEnd"/>
+      <w:r>
+        <w:rPr>
+          <w:rFonts w:ascii="Consolas" w:hAnsi="Consolas"/>
+        </w:rPr>
+        <w:t>3/5] Franklin, Middlesex, Worcester, and for the following counties in New</w:t>
+      </w:r>
+    </w:p>
+    <w:p>
+      <w:pPr>
+        <w:ind w:left="720"/>
+        <w:rPr>
+          <w:rFonts w:ascii="Consolas" w:hAnsi="Consolas"/>
+        </w:rPr>
+      </w:pPr>
+      <w:r>
+        <w:rPr>
+          <w:rFonts w:ascii="Consolas" w:hAnsi="Consolas"/>
+        </w:rPr>
+        <w:t xml:space="preserve">[0L] HAM123&gt;APZEAS::NWS      </w:t>
+      </w:r>
+      <w:proofErr w:type="gramStart"/>
+      <w:r>
+        <w:rPr>
+          <w:rFonts w:ascii="Consolas" w:hAnsi="Consolas"/>
+        </w:rPr>
+        <w:t>:[</w:t>
+      </w:r>
+      <w:proofErr w:type="gramEnd"/>
+      <w:r>
+        <w:rPr>
+          <w:rFonts w:ascii="Consolas" w:hAnsi="Consolas"/>
+        </w:rPr>
+        <w:t>2/5] Test valid until 11:40 AM for the following counties in Massachusetts: Essex,</w:t>
+      </w:r>
+    </w:p>
+    <w:p>
+      <w:pPr>
+        <w:ind w:left="720"/>
+        <w:rPr>
+          <w:rFonts w:ascii="Consolas" w:hAnsi="Consolas"/>
+        </w:rPr>
+      </w:pPr>
+      <w:r>
+        <w:rPr>
+          <w:rFonts w:ascii="Consolas" w:hAnsi="Consolas"/>
+        </w:rPr>
+        <w:t xml:space="preserve">[0L] HAM123&gt;APZEAS::NWS      </w:t>
+      </w:r>
+      <w:proofErr w:type="gramStart"/>
+      <w:r>
+        <w:rPr>
+          <w:rFonts w:ascii="Consolas" w:hAnsi="Consolas"/>
+        </w:rPr>
+        <w:t>:[</w:t>
+      </w:r>
+      <w:proofErr w:type="gramEnd"/>
+      <w:r>
+        <w:rPr>
+          <w:rFonts w:ascii="Consolas" w:hAnsi="Consolas"/>
+        </w:rPr>
+        <w:t>1/5] The National Weather Service in Portland/Gray, ME has issued a Required Weekly</w:t>
+      </w:r>
+    </w:p>
+    <w:p/>
+    <w:p>
+      <w:r>
+        <w:t>The same thing is quickly repeated two more times.</w:t>
       </w:r>
     </w:p>
     <w:p>

</xml_diff>

<commit_message>
Typo in git command.
</commit_message>
<xml_diff>
--- a/EAS-SAME-to-APRS-MESSAGE-Converter.docx
+++ b/EAS-SAME-to-APRS-MESSAGE-Converter.docx
@@ -6,8 +6,6 @@
       <w:pPr>
         <w:pStyle w:val="Title"/>
       </w:pPr>
-      <w:bookmarkStart w:id="0" w:name="_GoBack"/>
-      <w:bookmarkEnd w:id="0"/>
       <w:r>
         <w:t>EAS SAME to APRS Message Converter</w:t>
       </w:r>
@@ -2240,7 +2238,6 @@
         </w:rPr>
       </w:pPr>
       <w:proofErr w:type="spellStart"/>
-      <w:proofErr w:type="gramStart"/>
       <w:r>
         <w:rPr>
           <w:rFonts w:ascii="Consolas" w:hAnsi="Consolas"/>
@@ -2248,13 +2245,20 @@
         <w:t>git</w:t>
       </w:r>
       <w:proofErr w:type="spellEnd"/>
-      <w:proofErr w:type="gramEnd"/>
       <w:r>
         <w:rPr>
           <w:rFonts w:ascii="Consolas" w:hAnsi="Consolas"/>
         </w:rPr>
         <w:t xml:space="preserve"> </w:t>
       </w:r>
+      <w:r>
+        <w:rPr>
+          <w:rFonts w:ascii="Consolas" w:hAnsi="Consolas"/>
+        </w:rPr>
+        <w:t xml:space="preserve">clone </w:t>
+      </w:r>
+      <w:bookmarkStart w:id="0" w:name="_GoBack"/>
+      <w:bookmarkEnd w:id="0"/>
       <w:r>
         <w:rPr>
           <w:rFonts w:ascii="Consolas" w:hAnsi="Consolas"/>
@@ -6664,8 +6668,584 @@
     </w:p>
     <w:p>
       <w:pPr>
+        <w:pStyle w:val="Heading2"/>
+      </w:pPr>
+      <w:r>
+        <w:br/>
+      </w:r>
+    </w:p>
+    <w:p>
+      <w:pPr>
         <w:rPr>
           <w:rFonts w:asciiTheme="majorHAnsi" w:eastAsiaTheme="majorEastAsia" w:hAnsiTheme="majorHAnsi" w:cstheme="majorBidi"/>
+          <w:color w:val="4F81BD" w:themeColor="accent1"/>
+          <w:sz w:val="26"/>
+          <w:szCs w:val="26"/>
+        </w:rPr>
+      </w:pPr>
+      <w:r>
+        <w:br w:type="page"/>
+      </w:r>
+    </w:p>
+    <w:p>
+      <w:pPr>
+        <w:pStyle w:val="Heading2"/>
+      </w:pPr>
+      <w:r>
+        <w:lastRenderedPageBreak/>
+        <w:t>Actual Alerts</w:t>
+      </w:r>
+    </w:p>
+    <w:p>
+      <w:pPr>
+        <w:pStyle w:val="Heading2"/>
+      </w:pPr>
+    </w:p>
+    <w:p>
+      <w:r>
+        <w:t>Three alerts in one day!  No so good for our backyard cookout but lucky for gathering more sample data.  Each of the following was received 3 times but shown only once here.</w:t>
+      </w:r>
+    </w:p>
+    <w:p/>
+    <w:p>
+      <w:pPr>
+        <w:pStyle w:val="NoSpacing"/>
+        <w:rPr>
+          <w:rFonts w:ascii="Consolas" w:hAnsi="Consolas"/>
+        </w:rPr>
+      </w:pPr>
+      <w:r>
+        <w:rPr>
+          <w:rFonts w:ascii="Consolas" w:hAnsi="Consolas"/>
+        </w:rPr>
+        <w:t>EAS audio level = 45(19/17)</w:t>
+      </w:r>
+    </w:p>
+    <w:p>
+      <w:pPr>
+        <w:pStyle w:val="NoSpacing"/>
+        <w:rPr>
+          <w:rFonts w:ascii="Consolas" w:hAnsi="Consolas"/>
+        </w:rPr>
+      </w:pPr>
+      <w:r>
+        <w:rPr>
+          <w:rFonts w:ascii="Consolas" w:hAnsi="Consolas"/>
+        </w:rPr>
+        <w:t>[2] EAS&gt;</w:t>
+      </w:r>
+      <w:proofErr w:type="gramStart"/>
+      <w:r>
+        <w:rPr>
+          <w:rFonts w:ascii="Consolas" w:hAnsi="Consolas"/>
+        </w:rPr>
+        <w:t>APDW16:</w:t>
+      </w:r>
+      <w:proofErr w:type="gramEnd"/>
+      <w:r>
+        <w:rPr>
+          <w:rFonts w:ascii="Consolas" w:hAnsi="Consolas"/>
+        </w:rPr>
+        <w:t>{DEZCZC-WXR-SVR-033009+0045-1721724-KGYX/NWS-</w:t>
+      </w:r>
+    </w:p>
+    <w:p>
+      <w:pPr>
+        <w:pStyle w:val="NoSpacing"/>
+        <w:rPr>
+          <w:rFonts w:ascii="Consolas" w:hAnsi="Consolas"/>
+        </w:rPr>
+      </w:pPr>
+      <w:r>
+        <w:rPr>
+          <w:rFonts w:ascii="Consolas" w:hAnsi="Consolas"/>
+        </w:rPr>
+        <w:t xml:space="preserve">User-Defined Data, </w:t>
+      </w:r>
+      <w:proofErr w:type="spellStart"/>
+      <w:r>
+        <w:rPr>
+          <w:rFonts w:ascii="Consolas" w:hAnsi="Consolas"/>
+        </w:rPr>
+        <w:t>DireWolf</w:t>
+      </w:r>
+      <w:proofErr w:type="spellEnd"/>
+      <w:r>
+        <w:rPr>
+          <w:rFonts w:ascii="Consolas" w:hAnsi="Consolas"/>
+        </w:rPr>
+        <w:t>, WB2OSZ</w:t>
+      </w:r>
+    </w:p>
+    <w:p>
+      <w:pPr>
+        <w:pStyle w:val="NoSpacing"/>
+        <w:rPr>
+          <w:rFonts w:ascii="Consolas" w:hAnsi="Consolas"/>
+        </w:rPr>
+      </w:pPr>
+    </w:p>
+    <w:p>
+      <w:pPr>
+        <w:pStyle w:val="NoSpacing"/>
+        <w:rPr>
+          <w:rFonts w:ascii="Consolas" w:hAnsi="Consolas"/>
+        </w:rPr>
+      </w:pPr>
+      <w:r>
+        <w:rPr>
+          <w:rFonts w:ascii="Consolas" w:hAnsi="Consolas"/>
+        </w:rPr>
+        <w:t xml:space="preserve">[0L] HAM123&gt;APZEAS::NWS      </w:t>
+      </w:r>
+      <w:proofErr w:type="gramStart"/>
+      <w:r>
+        <w:rPr>
+          <w:rFonts w:ascii="Consolas" w:hAnsi="Consolas"/>
+        </w:rPr>
+        <w:t>:[</w:t>
+      </w:r>
+      <w:proofErr w:type="gramEnd"/>
+      <w:r>
+        <w:rPr>
+          <w:rFonts w:ascii="Consolas" w:hAnsi="Consolas"/>
+        </w:rPr>
+        <w:t>3/3] Hampshire: Grafton. (KGYX/NWS)</w:t>
+      </w:r>
+    </w:p>
+    <w:p>
+      <w:pPr>
+        <w:pStyle w:val="NoSpacing"/>
+        <w:rPr>
+          <w:rFonts w:ascii="Consolas" w:hAnsi="Consolas"/>
+        </w:rPr>
+      </w:pPr>
+      <w:r>
+        <w:rPr>
+          <w:rFonts w:ascii="Consolas" w:hAnsi="Consolas"/>
+        </w:rPr>
+        <w:t xml:space="preserve">[0L] HAM123&gt;APZEAS::NWS      </w:t>
+      </w:r>
+      <w:proofErr w:type="gramStart"/>
+      <w:r>
+        <w:rPr>
+          <w:rFonts w:ascii="Consolas" w:hAnsi="Consolas"/>
+        </w:rPr>
+        <w:t>:[</w:t>
+      </w:r>
+      <w:proofErr w:type="gramEnd"/>
+      <w:r>
+        <w:rPr>
+          <w:rFonts w:ascii="Consolas" w:hAnsi="Consolas"/>
+        </w:rPr>
+        <w:t>2/3] Thunderstorm Warning valid until 02:09 PM for the following counties in New</w:t>
+      </w:r>
+    </w:p>
+    <w:p>
+      <w:pPr>
+        <w:pStyle w:val="NoSpacing"/>
+        <w:rPr>
+          <w:rFonts w:ascii="Consolas" w:hAnsi="Consolas"/>
+        </w:rPr>
+      </w:pPr>
+      <w:r>
+        <w:rPr>
+          <w:rFonts w:ascii="Consolas" w:hAnsi="Consolas"/>
+        </w:rPr>
+        <w:t xml:space="preserve">[0L] HAM123&gt;APZEAS::NWS      </w:t>
+      </w:r>
+      <w:proofErr w:type="gramStart"/>
+      <w:r>
+        <w:rPr>
+          <w:rFonts w:ascii="Consolas" w:hAnsi="Consolas"/>
+        </w:rPr>
+        <w:t>:[</w:t>
+      </w:r>
+      <w:proofErr w:type="gramEnd"/>
+      <w:r>
+        <w:rPr>
+          <w:rFonts w:ascii="Consolas" w:hAnsi="Consolas"/>
+        </w:rPr>
+        <w:t>1/3] The National Weather Service in Portland/Gray, ME has issued a Severe</w:t>
+      </w:r>
+    </w:p>
+    <w:p>
+      <w:pPr>
+        <w:pStyle w:val="NoSpacing"/>
+        <w:rPr>
+          <w:rFonts w:ascii="Consolas" w:hAnsi="Consolas"/>
+        </w:rPr>
+      </w:pPr>
+    </w:p>
+    <w:p>
+      <w:pPr>
+        <w:pStyle w:val="NoSpacing"/>
+        <w:rPr>
+          <w:rFonts w:ascii="Consolas" w:hAnsi="Consolas"/>
+        </w:rPr>
+      </w:pPr>
+    </w:p>
+    <w:p>
+      <w:pPr>
+        <w:pStyle w:val="NoSpacing"/>
+        <w:rPr>
+          <w:rFonts w:ascii="Consolas" w:hAnsi="Consolas"/>
+        </w:rPr>
+      </w:pPr>
+    </w:p>
+    <w:p>
+      <w:pPr>
+        <w:pStyle w:val="NoSpacing"/>
+        <w:rPr>
+          <w:rFonts w:ascii="Consolas" w:hAnsi="Consolas"/>
+        </w:rPr>
+      </w:pPr>
+      <w:r>
+        <w:rPr>
+          <w:rFonts w:ascii="Consolas" w:hAnsi="Consolas"/>
+        </w:rPr>
+        <w:t>EAS audio level = 45(20/17)</w:t>
+      </w:r>
+    </w:p>
+    <w:p>
+      <w:pPr>
+        <w:pStyle w:val="NoSpacing"/>
+        <w:rPr>
+          <w:rFonts w:ascii="Consolas" w:hAnsi="Consolas"/>
+        </w:rPr>
+      </w:pPr>
+      <w:r>
+        <w:rPr>
+          <w:rFonts w:ascii="Consolas" w:hAnsi="Consolas"/>
+        </w:rPr>
+        <w:t>[2] EAS&gt;</w:t>
+      </w:r>
+      <w:proofErr w:type="gramStart"/>
+      <w:r>
+        <w:rPr>
+          <w:rFonts w:ascii="Consolas" w:hAnsi="Consolas"/>
+        </w:rPr>
+        <w:t>APDW16:</w:t>
+      </w:r>
+      <w:proofErr w:type="gramEnd"/>
+      <w:r>
+        <w:rPr>
+          <w:rFonts w:ascii="Consolas" w:hAnsi="Consolas"/>
+        </w:rPr>
+        <w:t>{DEZCZC-WXR-SVR-033009+0100-1721744-KGYX/NWS-</w:t>
+      </w:r>
+    </w:p>
+    <w:p>
+      <w:pPr>
+        <w:pStyle w:val="NoSpacing"/>
+        <w:rPr>
+          <w:rFonts w:ascii="Consolas" w:hAnsi="Consolas"/>
+        </w:rPr>
+      </w:pPr>
+      <w:r>
+        <w:rPr>
+          <w:rFonts w:ascii="Consolas" w:hAnsi="Consolas"/>
+        </w:rPr>
+        <w:t xml:space="preserve">User-Defined Data, </w:t>
+      </w:r>
+      <w:proofErr w:type="spellStart"/>
+      <w:r>
+        <w:rPr>
+          <w:rFonts w:ascii="Consolas" w:hAnsi="Consolas"/>
+        </w:rPr>
+        <w:t>DireWolf</w:t>
+      </w:r>
+      <w:proofErr w:type="spellEnd"/>
+      <w:r>
+        <w:rPr>
+          <w:rFonts w:ascii="Consolas" w:hAnsi="Consolas"/>
+        </w:rPr>
+        <w:t>, WB2OSZ</w:t>
+      </w:r>
+    </w:p>
+    <w:p>
+      <w:pPr>
+        <w:pStyle w:val="NoSpacing"/>
+        <w:rPr>
+          <w:rFonts w:ascii="Consolas" w:hAnsi="Consolas"/>
+        </w:rPr>
+      </w:pPr>
+    </w:p>
+    <w:p>
+      <w:pPr>
+        <w:pStyle w:val="NoSpacing"/>
+        <w:rPr>
+          <w:rFonts w:ascii="Consolas" w:hAnsi="Consolas"/>
+        </w:rPr>
+      </w:pPr>
+      <w:r>
+        <w:rPr>
+          <w:rFonts w:ascii="Consolas" w:hAnsi="Consolas"/>
+        </w:rPr>
+        <w:t xml:space="preserve">[0L] HAM123&gt;APZEAS::NWS      </w:t>
+      </w:r>
+      <w:proofErr w:type="gramStart"/>
+      <w:r>
+        <w:rPr>
+          <w:rFonts w:ascii="Consolas" w:hAnsi="Consolas"/>
+        </w:rPr>
+        <w:t>:[</w:t>
+      </w:r>
+      <w:proofErr w:type="gramEnd"/>
+      <w:r>
+        <w:rPr>
+          <w:rFonts w:ascii="Consolas" w:hAnsi="Consolas"/>
+        </w:rPr>
+        <w:t>3/3] Hampshire: Grafton. (KGYX/NWS)</w:t>
+      </w:r>
+    </w:p>
+    <w:p>
+      <w:pPr>
+        <w:pStyle w:val="NoSpacing"/>
+        <w:rPr>
+          <w:rFonts w:ascii="Consolas" w:hAnsi="Consolas"/>
+        </w:rPr>
+      </w:pPr>
+      <w:r>
+        <w:rPr>
+          <w:rFonts w:ascii="Consolas" w:hAnsi="Consolas"/>
+        </w:rPr>
+        <w:t xml:space="preserve">[0L] HAM123&gt;APZEAS::NWS      </w:t>
+      </w:r>
+      <w:proofErr w:type="gramStart"/>
+      <w:r>
+        <w:rPr>
+          <w:rFonts w:ascii="Consolas" w:hAnsi="Consolas"/>
+        </w:rPr>
+        <w:t>:[</w:t>
+      </w:r>
+      <w:proofErr w:type="gramEnd"/>
+      <w:r>
+        <w:rPr>
+          <w:rFonts w:ascii="Consolas" w:hAnsi="Consolas"/>
+        </w:rPr>
+        <w:t>2/3] Thunderstorm Warning valid until 02:44 PM for the following counties in New</w:t>
+      </w:r>
+    </w:p>
+    <w:p>
+      <w:pPr>
+        <w:pStyle w:val="NoSpacing"/>
+        <w:rPr>
+          <w:rFonts w:ascii="Consolas" w:hAnsi="Consolas"/>
+        </w:rPr>
+      </w:pPr>
+      <w:r>
+        <w:rPr>
+          <w:rFonts w:ascii="Consolas" w:hAnsi="Consolas"/>
+        </w:rPr>
+        <w:t xml:space="preserve">[0L] HAM123&gt;APZEAS::NWS      </w:t>
+      </w:r>
+      <w:proofErr w:type="gramStart"/>
+      <w:r>
+        <w:rPr>
+          <w:rFonts w:ascii="Consolas" w:hAnsi="Consolas"/>
+        </w:rPr>
+        <w:t>:[</w:t>
+      </w:r>
+      <w:proofErr w:type="gramEnd"/>
+      <w:r>
+        <w:rPr>
+          <w:rFonts w:ascii="Consolas" w:hAnsi="Consolas"/>
+        </w:rPr>
+        <w:t>1/3] The National Weather Service in Portland/Gray, ME has issued a Severe</w:t>
+      </w:r>
+    </w:p>
+    <w:p>
+      <w:pPr>
+        <w:pStyle w:val="NoSpacing"/>
+        <w:rPr>
+          <w:rFonts w:ascii="Consolas" w:hAnsi="Consolas"/>
+        </w:rPr>
+      </w:pPr>
+    </w:p>
+    <w:p>
+      <w:pPr>
+        <w:pStyle w:val="NoSpacing"/>
+        <w:rPr>
+          <w:rFonts w:ascii="Consolas" w:hAnsi="Consolas"/>
+        </w:rPr>
+      </w:pPr>
+    </w:p>
+    <w:p>
+      <w:pPr>
+        <w:pStyle w:val="NoSpacing"/>
+        <w:rPr>
+          <w:rFonts w:ascii="Consolas" w:hAnsi="Consolas"/>
+        </w:rPr>
+      </w:pPr>
+    </w:p>
+    <w:p>
+      <w:pPr>
+        <w:pStyle w:val="NoSpacing"/>
+        <w:rPr>
+          <w:rFonts w:ascii="Consolas" w:hAnsi="Consolas"/>
+        </w:rPr>
+      </w:pPr>
+      <w:r>
+        <w:rPr>
+          <w:rFonts w:ascii="Consolas" w:hAnsi="Consolas"/>
+        </w:rPr>
+        <w:t>EAS audio level = 42(20/17)</w:t>
+      </w:r>
+    </w:p>
+    <w:p>
+      <w:pPr>
+        <w:pStyle w:val="NoSpacing"/>
+        <w:rPr>
+          <w:rFonts w:ascii="Consolas" w:hAnsi="Consolas"/>
+        </w:rPr>
+      </w:pPr>
+      <w:r>
+        <w:rPr>
+          <w:rFonts w:ascii="Consolas" w:hAnsi="Consolas"/>
+        </w:rPr>
+        <w:t>[2] EAS&gt;</w:t>
+      </w:r>
+      <w:proofErr w:type="gramStart"/>
+      <w:r>
+        <w:rPr>
+          <w:rFonts w:ascii="Consolas" w:hAnsi="Consolas"/>
+        </w:rPr>
+        <w:t>APDW16:</w:t>
+      </w:r>
+      <w:proofErr w:type="gramEnd"/>
+      <w:r>
+        <w:rPr>
+          <w:rFonts w:ascii="Consolas" w:hAnsi="Consolas"/>
+        </w:rPr>
+        <w:t>{DEZCZC-WXR-SVR-033019+0100-1721938-KGYX/NWS-</w:t>
+      </w:r>
+    </w:p>
+    <w:p>
+      <w:pPr>
+        <w:pStyle w:val="NoSpacing"/>
+        <w:rPr>
+          <w:rFonts w:ascii="Consolas" w:hAnsi="Consolas"/>
+        </w:rPr>
+      </w:pPr>
+      <w:r>
+        <w:rPr>
+          <w:rFonts w:ascii="Consolas" w:hAnsi="Consolas"/>
+        </w:rPr>
+        <w:t xml:space="preserve">User-Defined Data, </w:t>
+      </w:r>
+      <w:proofErr w:type="spellStart"/>
+      <w:r>
+        <w:rPr>
+          <w:rFonts w:ascii="Consolas" w:hAnsi="Consolas"/>
+        </w:rPr>
+        <w:t>DireWolf</w:t>
+      </w:r>
+      <w:proofErr w:type="spellEnd"/>
+      <w:r>
+        <w:rPr>
+          <w:rFonts w:ascii="Consolas" w:hAnsi="Consolas"/>
+        </w:rPr>
+        <w:t>, WB2OSZ</w:t>
+      </w:r>
+    </w:p>
+    <w:p>
+      <w:pPr>
+        <w:pStyle w:val="NoSpacing"/>
+        <w:rPr>
+          <w:rFonts w:ascii="Consolas" w:hAnsi="Consolas"/>
+        </w:rPr>
+      </w:pPr>
+    </w:p>
+    <w:p>
+      <w:pPr>
+        <w:pStyle w:val="NoSpacing"/>
+        <w:rPr>
+          <w:rFonts w:ascii="Consolas" w:hAnsi="Consolas"/>
+        </w:rPr>
+      </w:pPr>
+      <w:r>
+        <w:rPr>
+          <w:rFonts w:ascii="Consolas" w:hAnsi="Consolas"/>
+        </w:rPr>
+        <w:t xml:space="preserve">[0L] HAM123&gt;APZEAS::NWS      </w:t>
+      </w:r>
+      <w:proofErr w:type="gramStart"/>
+      <w:r>
+        <w:rPr>
+          <w:rFonts w:ascii="Consolas" w:hAnsi="Consolas"/>
+        </w:rPr>
+        <w:t>:[</w:t>
+      </w:r>
+      <w:proofErr w:type="gramEnd"/>
+      <w:r>
+        <w:rPr>
+          <w:rFonts w:ascii="Consolas" w:hAnsi="Consolas"/>
+        </w:rPr>
+        <w:t>3/3] Hampshire: Sullivan. (KGYX/NWS)</w:t>
+      </w:r>
+    </w:p>
+    <w:p>
+      <w:pPr>
+        <w:pStyle w:val="NoSpacing"/>
+        <w:rPr>
+          <w:rFonts w:ascii="Consolas" w:hAnsi="Consolas"/>
+        </w:rPr>
+      </w:pPr>
+      <w:r>
+        <w:rPr>
+          <w:rFonts w:ascii="Consolas" w:hAnsi="Consolas"/>
+        </w:rPr>
+        <w:t xml:space="preserve">[0L] HAM123&gt;APZEAS::NWS      </w:t>
+      </w:r>
+      <w:proofErr w:type="gramStart"/>
+      <w:r>
+        <w:rPr>
+          <w:rFonts w:ascii="Consolas" w:hAnsi="Consolas"/>
+        </w:rPr>
+        <w:t>:[</w:t>
+      </w:r>
+      <w:proofErr w:type="gramEnd"/>
+      <w:r>
+        <w:rPr>
+          <w:rFonts w:ascii="Consolas" w:hAnsi="Consolas"/>
+        </w:rPr>
+        <w:t>2/3] Thunderstorm Warning valid until 04:38 PM for the following counties in New</w:t>
+      </w:r>
+    </w:p>
+    <w:p>
+      <w:pPr>
+        <w:pStyle w:val="NoSpacing"/>
+        <w:rPr>
+          <w:rFonts w:ascii="Consolas" w:hAnsi="Consolas"/>
+        </w:rPr>
+      </w:pPr>
+      <w:r>
+        <w:rPr>
+          <w:rFonts w:ascii="Consolas" w:hAnsi="Consolas"/>
+        </w:rPr>
+        <w:t xml:space="preserve">[0L] HAM123&gt;APZEAS::NWS      </w:t>
+      </w:r>
+      <w:proofErr w:type="gramStart"/>
+      <w:r>
+        <w:rPr>
+          <w:rFonts w:ascii="Consolas" w:hAnsi="Consolas"/>
+        </w:rPr>
+        <w:t>:[</w:t>
+      </w:r>
+      <w:proofErr w:type="gramEnd"/>
+      <w:r>
+        <w:rPr>
+          <w:rFonts w:ascii="Consolas" w:hAnsi="Consolas"/>
+        </w:rPr>
+        <w:t>1/3] The National Weather Service in Portland/Gray, ME has issued a Severe</w:t>
+      </w:r>
+    </w:p>
+    <w:p>
+      <w:pPr>
+        <w:pStyle w:val="NoSpacing"/>
+        <w:rPr>
+          <w:rFonts w:ascii="Consolas" w:hAnsi="Consolas"/>
           <w:b/>
           <w:bCs/>
           <w:color w:val="365F91" w:themeColor="accent1" w:themeShade="BF"/>
@@ -6674,6 +7254,9 @@
         </w:rPr>
       </w:pPr>
       <w:r>
+        <w:rPr>
+          <w:rFonts w:ascii="Consolas" w:hAnsi="Consolas"/>
+        </w:rPr>
         <w:br w:type="page"/>
       </w:r>
     </w:p>

</xml_diff>